<commit_message>
chain of responsibility design pattern on Fri, Aug 04, 2023  12:02:47 AM
</commit_message>
<xml_diff>
--- a/Java/LLD/Abstract Factory Design Pattern.docx
+++ b/Java/LLD/Abstract Factory Design Pattern.docx
@@ -101,6 +101,3539 @@
       <w:pPr>
         <w:pStyle w:val="ListParagraph"/>
       </w:pPr>
+    </w:p>
+    <w:p>
+      <w:pPr>
+        <w:pStyle w:val="ListParagraph"/>
+        <w:ind w:left="0"/>
+      </w:pPr>
+      <w:r>
+        <w:t>Use-Case : If we have Vehicles , Cars and Bikes and subtypes also in them , we can have two factories one for Car / Bike and other for the subtype.</w:t>
+      </w:r>
+    </w:p>
+    <w:p>
+      <w:pPr>
+        <w:pStyle w:val="ListParagraph"/>
+        <w:ind w:left="0"/>
+      </w:pPr>
+    </w:p>
+    <w:p>
+      <w:pPr>
+        <w:pStyle w:val="ListParagraph"/>
+        <w:ind w:left="0"/>
+      </w:pPr>
+    </w:p>
+    <w:p>
+      <w:pPr>
+        <w:shd w:val="clear" w:color="auto" w:fill="FFFFFF"/>
+        <w:spacing w:after="0" w:line="240" w:lineRule="auto"/>
+        <w:rPr>
+          <w:rFonts w:ascii="Source Code Pro" w:eastAsia="Times New Roman" w:hAnsi="Source Code Pro" w:cs="Times New Roman"/>
+          <w:color w:val="080808"/>
+          <w:kern w:val="0"/>
+          <w:sz w:val="21"/>
+          <w:szCs w:val="21"/>
+          <w:lang w:eastAsia="en-IN"/>
+          <w14:ligatures w14:val="none"/>
+        </w:rPr>
+      </w:pPr>
+      <w:r>
+        <w:rPr>
+          <w:rFonts w:ascii="Source Code Pro" w:eastAsia="Times New Roman" w:hAnsi="Source Code Pro" w:cs="Times New Roman"/>
+          <w:color w:val="0033B3"/>
+          <w:kern w:val="0"/>
+          <w:sz w:val="21"/>
+          <w:szCs w:val="21"/>
+          <w:lang w:eastAsia="en-IN"/>
+          <w14:ligatures w14:val="none"/>
+        </w:rPr>
+        <w:t xml:space="preserve">public interface </w:t>
+      </w:r>
+      <w:r>
+        <w:rPr>
+          <w:rFonts w:ascii="Source Code Pro" w:eastAsia="Times New Roman" w:hAnsi="Source Code Pro" w:cs="Times New Roman"/>
+          <w:color w:val="000000"/>
+          <w:kern w:val="0"/>
+          <w:sz w:val="21"/>
+          <w:szCs w:val="21"/>
+          <w:lang w:eastAsia="en-IN"/>
+          <w14:ligatures w14:val="none"/>
+        </w:rPr>
+        <w:t xml:space="preserve">Vehicle </w:t>
+      </w:r>
+      <w:r>
+        <w:rPr>
+          <w:rFonts w:ascii="Source Code Pro" w:eastAsia="Times New Roman" w:hAnsi="Source Code Pro" w:cs="Times New Roman"/>
+          <w:color w:val="080808"/>
+          <w:kern w:val="0"/>
+          <w:sz w:val="21"/>
+          <w:szCs w:val="21"/>
+          <w:lang w:eastAsia="en-IN"/>
+          <w14:ligatures w14:val="none"/>
+        </w:rPr>
+        <w:t>{</w:t>
+      </w:r>
+      <w:r>
+        <w:rPr>
+          <w:rFonts w:ascii="Source Code Pro" w:eastAsia="Times New Roman" w:hAnsi="Source Code Pro" w:cs="Times New Roman"/>
+          <w:color w:val="080808"/>
+          <w:kern w:val="0"/>
+          <w:sz w:val="21"/>
+          <w:szCs w:val="21"/>
+          <w:lang w:eastAsia="en-IN"/>
+          <w14:ligatures w14:val="none"/>
+        </w:rPr>
+        <w:br/>
+      </w:r>
+      <w:r>
+        <w:rPr>
+          <w:rFonts w:ascii="Source Code Pro" w:eastAsia="Times New Roman" w:hAnsi="Source Code Pro" w:cs="Times New Roman"/>
+          <w:color w:val="080808"/>
+          <w:kern w:val="0"/>
+          <w:sz w:val="21"/>
+          <w:szCs w:val="21"/>
+          <w:lang w:eastAsia="en-IN"/>
+          <w14:ligatures w14:val="none"/>
+        </w:rPr>
+        <w:br/>
+        <w:t xml:space="preserve">    </w:t>
+      </w:r>
+      <w:r>
+        <w:rPr>
+          <w:rFonts w:ascii="Source Code Pro" w:eastAsia="Times New Roman" w:hAnsi="Source Code Pro" w:cs="Times New Roman"/>
+          <w:color w:val="0033B3"/>
+          <w:kern w:val="0"/>
+          <w:sz w:val="21"/>
+          <w:szCs w:val="21"/>
+          <w:lang w:eastAsia="en-IN"/>
+          <w14:ligatures w14:val="none"/>
+        </w:rPr>
+        <w:t xml:space="preserve">void </w:t>
+      </w:r>
+      <w:r>
+        <w:rPr>
+          <w:rFonts w:ascii="Source Code Pro" w:eastAsia="Times New Roman" w:hAnsi="Source Code Pro" w:cs="Times New Roman"/>
+          <w:color w:val="00627A"/>
+          <w:kern w:val="0"/>
+          <w:sz w:val="21"/>
+          <w:szCs w:val="21"/>
+          <w:lang w:eastAsia="en-IN"/>
+          <w14:ligatures w14:val="none"/>
+        </w:rPr>
+        <w:t>getInfo</w:t>
+      </w:r>
+      <w:r>
+        <w:rPr>
+          <w:rFonts w:ascii="Source Code Pro" w:eastAsia="Times New Roman" w:hAnsi="Source Code Pro" w:cs="Times New Roman"/>
+          <w:color w:val="080808"/>
+          <w:kern w:val="0"/>
+          <w:sz w:val="21"/>
+          <w:szCs w:val="21"/>
+          <w:lang w:eastAsia="en-IN"/>
+          <w14:ligatures w14:val="none"/>
+        </w:rPr>
+        <w:t>() ;</w:t>
+      </w:r>
+      <w:r>
+        <w:rPr>
+          <w:rFonts w:ascii="Source Code Pro" w:eastAsia="Times New Roman" w:hAnsi="Source Code Pro" w:cs="Times New Roman"/>
+          <w:color w:val="080808"/>
+          <w:kern w:val="0"/>
+          <w:sz w:val="21"/>
+          <w:szCs w:val="21"/>
+          <w:lang w:eastAsia="en-IN"/>
+          <w14:ligatures w14:val="none"/>
+        </w:rPr>
+        <w:br/>
+        <w:t>}</w:t>
+      </w:r>
+    </w:p>
+    <w:p>
+      <w:pPr>
+        <w:pStyle w:val="ListParagraph"/>
+        <w:ind w:left="0"/>
+      </w:pPr>
+    </w:p>
+    <w:p>
+      <w:pPr>
+        <w:pStyle w:val="ListParagraph"/>
+        <w:ind w:left="0"/>
+      </w:pPr>
+    </w:p>
+    <w:p>
+      <w:pPr>
+        <w:shd w:val="clear" w:color="auto" w:fill="FFFFFF"/>
+        <w:spacing w:after="0" w:line="240" w:lineRule="auto"/>
+        <w:rPr>
+          <w:rFonts w:ascii="Source Code Pro" w:eastAsia="Times New Roman" w:hAnsi="Source Code Pro" w:cs="Times New Roman"/>
+          <w:color w:val="080808"/>
+          <w:kern w:val="0"/>
+          <w:sz w:val="21"/>
+          <w:szCs w:val="21"/>
+          <w:lang w:eastAsia="en-IN"/>
+          <w14:ligatures w14:val="none"/>
+        </w:rPr>
+      </w:pPr>
+      <w:r>
+        <w:rPr>
+          <w:rFonts w:ascii="Source Code Pro" w:eastAsia="Times New Roman" w:hAnsi="Source Code Pro" w:cs="Times New Roman"/>
+          <w:color w:val="0033B3"/>
+          <w:kern w:val="0"/>
+          <w:sz w:val="21"/>
+          <w:szCs w:val="21"/>
+          <w:lang w:eastAsia="en-IN"/>
+          <w14:ligatures w14:val="none"/>
+        </w:rPr>
+        <w:t xml:space="preserve">public abstract class </w:t>
+      </w:r>
+      <w:r>
+        <w:rPr>
+          <w:rFonts w:ascii="Source Code Pro" w:eastAsia="Times New Roman" w:hAnsi="Source Code Pro" w:cs="Times New Roman"/>
+          <w:color w:val="000000"/>
+          <w:kern w:val="0"/>
+          <w:sz w:val="21"/>
+          <w:szCs w:val="21"/>
+          <w:lang w:eastAsia="en-IN"/>
+          <w14:ligatures w14:val="none"/>
+        </w:rPr>
+        <w:t xml:space="preserve">AbstractVehicleFactory </w:t>
+      </w:r>
+      <w:r>
+        <w:rPr>
+          <w:rFonts w:ascii="Source Code Pro" w:eastAsia="Times New Roman" w:hAnsi="Source Code Pro" w:cs="Times New Roman"/>
+          <w:color w:val="080808"/>
+          <w:kern w:val="0"/>
+          <w:sz w:val="21"/>
+          <w:szCs w:val="21"/>
+          <w:lang w:eastAsia="en-IN"/>
+          <w14:ligatures w14:val="none"/>
+        </w:rPr>
+        <w:t>{</w:t>
+      </w:r>
+      <w:r>
+        <w:rPr>
+          <w:rFonts w:ascii="Source Code Pro" w:eastAsia="Times New Roman" w:hAnsi="Source Code Pro" w:cs="Times New Roman"/>
+          <w:color w:val="080808"/>
+          <w:kern w:val="0"/>
+          <w:sz w:val="21"/>
+          <w:szCs w:val="21"/>
+          <w:lang w:eastAsia="en-IN"/>
+          <w14:ligatures w14:val="none"/>
+        </w:rPr>
+        <w:br/>
+      </w:r>
+      <w:r>
+        <w:rPr>
+          <w:rFonts w:ascii="Source Code Pro" w:eastAsia="Times New Roman" w:hAnsi="Source Code Pro" w:cs="Times New Roman"/>
+          <w:color w:val="080808"/>
+          <w:kern w:val="0"/>
+          <w:sz w:val="21"/>
+          <w:szCs w:val="21"/>
+          <w:lang w:eastAsia="en-IN"/>
+          <w14:ligatures w14:val="none"/>
+        </w:rPr>
+        <w:br/>
+        <w:t xml:space="preserve">     </w:t>
+      </w:r>
+      <w:r>
+        <w:rPr>
+          <w:rFonts w:ascii="Source Code Pro" w:eastAsia="Times New Roman" w:hAnsi="Source Code Pro" w:cs="Times New Roman"/>
+          <w:color w:val="0033B3"/>
+          <w:kern w:val="0"/>
+          <w:sz w:val="21"/>
+          <w:szCs w:val="21"/>
+          <w:lang w:eastAsia="en-IN"/>
+          <w14:ligatures w14:val="none"/>
+        </w:rPr>
+        <w:t xml:space="preserve">public abstract </w:t>
+      </w:r>
+      <w:r>
+        <w:rPr>
+          <w:rFonts w:ascii="Source Code Pro" w:eastAsia="Times New Roman" w:hAnsi="Source Code Pro" w:cs="Times New Roman"/>
+          <w:color w:val="000000"/>
+          <w:kern w:val="0"/>
+          <w:sz w:val="21"/>
+          <w:szCs w:val="21"/>
+          <w:lang w:eastAsia="en-IN"/>
+          <w14:ligatures w14:val="none"/>
+        </w:rPr>
+        <w:t xml:space="preserve">Vehicle </w:t>
+      </w:r>
+      <w:r>
+        <w:rPr>
+          <w:rFonts w:ascii="Source Code Pro" w:eastAsia="Times New Roman" w:hAnsi="Source Code Pro" w:cs="Times New Roman"/>
+          <w:color w:val="00627A"/>
+          <w:kern w:val="0"/>
+          <w:sz w:val="21"/>
+          <w:szCs w:val="21"/>
+          <w:lang w:eastAsia="en-IN"/>
+          <w14:ligatures w14:val="none"/>
+        </w:rPr>
+        <w:t>getVehicle</w:t>
+      </w:r>
+      <w:r>
+        <w:rPr>
+          <w:rFonts w:ascii="Source Code Pro" w:eastAsia="Times New Roman" w:hAnsi="Source Code Pro" w:cs="Times New Roman"/>
+          <w:color w:val="080808"/>
+          <w:kern w:val="0"/>
+          <w:sz w:val="21"/>
+          <w:szCs w:val="21"/>
+          <w:lang w:eastAsia="en-IN"/>
+          <w14:ligatures w14:val="none"/>
+        </w:rPr>
+        <w:t>(</w:t>
+      </w:r>
+      <w:r>
+        <w:rPr>
+          <w:rFonts w:ascii="Source Code Pro" w:eastAsia="Times New Roman" w:hAnsi="Source Code Pro" w:cs="Times New Roman"/>
+          <w:color w:val="000000"/>
+          <w:kern w:val="0"/>
+          <w:sz w:val="21"/>
+          <w:szCs w:val="21"/>
+          <w:lang w:eastAsia="en-IN"/>
+          <w14:ligatures w14:val="none"/>
+        </w:rPr>
+        <w:t xml:space="preserve">String </w:t>
+      </w:r>
+      <w:r>
+        <w:rPr>
+          <w:rFonts w:ascii="Source Code Pro" w:eastAsia="Times New Roman" w:hAnsi="Source Code Pro" w:cs="Times New Roman"/>
+          <w:color w:val="080808"/>
+          <w:kern w:val="0"/>
+          <w:sz w:val="21"/>
+          <w:szCs w:val="21"/>
+          <w:lang w:eastAsia="en-IN"/>
+          <w14:ligatures w14:val="none"/>
+        </w:rPr>
+        <w:t>vehicleType) ;</w:t>
+      </w:r>
+      <w:r>
+        <w:rPr>
+          <w:rFonts w:ascii="Source Code Pro" w:eastAsia="Times New Roman" w:hAnsi="Source Code Pro" w:cs="Times New Roman"/>
+          <w:color w:val="080808"/>
+          <w:kern w:val="0"/>
+          <w:sz w:val="21"/>
+          <w:szCs w:val="21"/>
+          <w:lang w:eastAsia="en-IN"/>
+          <w14:ligatures w14:val="none"/>
+        </w:rPr>
+        <w:br/>
+      </w:r>
+      <w:r>
+        <w:rPr>
+          <w:rFonts w:ascii="Source Code Pro" w:eastAsia="Times New Roman" w:hAnsi="Source Code Pro" w:cs="Times New Roman"/>
+          <w:color w:val="080808"/>
+          <w:kern w:val="0"/>
+          <w:sz w:val="21"/>
+          <w:szCs w:val="21"/>
+          <w:lang w:eastAsia="en-IN"/>
+          <w14:ligatures w14:val="none"/>
+        </w:rPr>
+        <w:br/>
+        <w:t>}</w:t>
+      </w:r>
+    </w:p>
+    <w:p>
+      <w:pPr>
+        <w:pStyle w:val="ListParagraph"/>
+        <w:ind w:left="0"/>
+      </w:pPr>
+    </w:p>
+    <w:p>
+      <w:pPr>
+        <w:pStyle w:val="ListParagraph"/>
+        <w:ind w:left="0"/>
+      </w:pPr>
+    </w:p>
+    <w:p>
+      <w:pPr>
+        <w:shd w:val="clear" w:color="auto" w:fill="FFFFFF"/>
+        <w:spacing w:after="0" w:line="240" w:lineRule="auto"/>
+        <w:rPr>
+          <w:rFonts w:ascii="Source Code Pro" w:eastAsia="Times New Roman" w:hAnsi="Source Code Pro" w:cs="Times New Roman"/>
+          <w:color w:val="080808"/>
+          <w:kern w:val="0"/>
+          <w:sz w:val="21"/>
+          <w:szCs w:val="21"/>
+          <w:lang w:eastAsia="en-IN"/>
+          <w14:ligatures w14:val="none"/>
+        </w:rPr>
+      </w:pPr>
+      <w:r>
+        <w:rPr>
+          <w:rFonts w:ascii="Source Code Pro" w:eastAsia="Times New Roman" w:hAnsi="Source Code Pro" w:cs="Times New Roman"/>
+          <w:color w:val="0033B3"/>
+          <w:kern w:val="0"/>
+          <w:sz w:val="21"/>
+          <w:szCs w:val="21"/>
+          <w:lang w:eastAsia="en-IN"/>
+          <w14:ligatures w14:val="none"/>
+        </w:rPr>
+        <w:t xml:space="preserve">public class </w:t>
+      </w:r>
+      <w:r>
+        <w:rPr>
+          <w:rFonts w:ascii="Source Code Pro" w:eastAsia="Times New Roman" w:hAnsi="Source Code Pro" w:cs="Times New Roman"/>
+          <w:color w:val="000000"/>
+          <w:kern w:val="0"/>
+          <w:sz w:val="21"/>
+          <w:szCs w:val="21"/>
+          <w:lang w:eastAsia="en-IN"/>
+          <w14:ligatures w14:val="none"/>
+        </w:rPr>
+        <w:t xml:space="preserve">BikeFactory </w:t>
+      </w:r>
+      <w:r>
+        <w:rPr>
+          <w:rFonts w:ascii="Source Code Pro" w:eastAsia="Times New Roman" w:hAnsi="Source Code Pro" w:cs="Times New Roman"/>
+          <w:color w:val="0033B3"/>
+          <w:kern w:val="0"/>
+          <w:sz w:val="21"/>
+          <w:szCs w:val="21"/>
+          <w:lang w:eastAsia="en-IN"/>
+          <w14:ligatures w14:val="none"/>
+        </w:rPr>
+        <w:t xml:space="preserve">extends </w:t>
+      </w:r>
+      <w:r>
+        <w:rPr>
+          <w:rFonts w:ascii="Source Code Pro" w:eastAsia="Times New Roman" w:hAnsi="Source Code Pro" w:cs="Times New Roman"/>
+          <w:color w:val="000000"/>
+          <w:kern w:val="0"/>
+          <w:sz w:val="21"/>
+          <w:szCs w:val="21"/>
+          <w:lang w:eastAsia="en-IN"/>
+          <w14:ligatures w14:val="none"/>
+        </w:rPr>
+        <w:t>AbstractVehicleFactory</w:t>
+      </w:r>
+      <w:r>
+        <w:rPr>
+          <w:rFonts w:ascii="Source Code Pro" w:eastAsia="Times New Roman" w:hAnsi="Source Code Pro" w:cs="Times New Roman"/>
+          <w:color w:val="080808"/>
+          <w:kern w:val="0"/>
+          <w:sz w:val="21"/>
+          <w:szCs w:val="21"/>
+          <w:lang w:eastAsia="en-IN"/>
+          <w14:ligatures w14:val="none"/>
+        </w:rPr>
+        <w:t>{</w:t>
+      </w:r>
+      <w:r>
+        <w:rPr>
+          <w:rFonts w:ascii="Source Code Pro" w:eastAsia="Times New Roman" w:hAnsi="Source Code Pro" w:cs="Times New Roman"/>
+          <w:color w:val="080808"/>
+          <w:kern w:val="0"/>
+          <w:sz w:val="21"/>
+          <w:szCs w:val="21"/>
+          <w:lang w:eastAsia="en-IN"/>
+          <w14:ligatures w14:val="none"/>
+        </w:rPr>
+        <w:br/>
+      </w:r>
+      <w:r>
+        <w:rPr>
+          <w:rFonts w:ascii="Source Code Pro" w:eastAsia="Times New Roman" w:hAnsi="Source Code Pro" w:cs="Times New Roman"/>
+          <w:color w:val="080808"/>
+          <w:kern w:val="0"/>
+          <w:sz w:val="21"/>
+          <w:szCs w:val="21"/>
+          <w:lang w:eastAsia="en-IN"/>
+          <w14:ligatures w14:val="none"/>
+        </w:rPr>
+        <w:br/>
+        <w:t xml:space="preserve">    </w:t>
+      </w:r>
+      <w:r>
+        <w:rPr>
+          <w:rFonts w:ascii="Source Code Pro" w:eastAsia="Times New Roman" w:hAnsi="Source Code Pro" w:cs="Times New Roman"/>
+          <w:color w:val="9E880D"/>
+          <w:kern w:val="0"/>
+          <w:sz w:val="21"/>
+          <w:szCs w:val="21"/>
+          <w:lang w:eastAsia="en-IN"/>
+          <w14:ligatures w14:val="none"/>
+        </w:rPr>
+        <w:t>@Override</w:t>
+      </w:r>
+      <w:r>
+        <w:rPr>
+          <w:rFonts w:ascii="Source Code Pro" w:eastAsia="Times New Roman" w:hAnsi="Source Code Pro" w:cs="Times New Roman"/>
+          <w:color w:val="9E880D"/>
+          <w:kern w:val="0"/>
+          <w:sz w:val="21"/>
+          <w:szCs w:val="21"/>
+          <w:lang w:eastAsia="en-IN"/>
+          <w14:ligatures w14:val="none"/>
+        </w:rPr>
+        <w:br/>
+        <w:t xml:space="preserve">    </w:t>
+      </w:r>
+      <w:r>
+        <w:rPr>
+          <w:rFonts w:ascii="Source Code Pro" w:eastAsia="Times New Roman" w:hAnsi="Source Code Pro" w:cs="Times New Roman"/>
+          <w:color w:val="0033B3"/>
+          <w:kern w:val="0"/>
+          <w:sz w:val="21"/>
+          <w:szCs w:val="21"/>
+          <w:lang w:eastAsia="en-IN"/>
+          <w14:ligatures w14:val="none"/>
+        </w:rPr>
+        <w:t xml:space="preserve">public </w:t>
+      </w:r>
+      <w:r>
+        <w:rPr>
+          <w:rFonts w:ascii="Source Code Pro" w:eastAsia="Times New Roman" w:hAnsi="Source Code Pro" w:cs="Times New Roman"/>
+          <w:color w:val="000000"/>
+          <w:kern w:val="0"/>
+          <w:sz w:val="21"/>
+          <w:szCs w:val="21"/>
+          <w:lang w:eastAsia="en-IN"/>
+          <w14:ligatures w14:val="none"/>
+        </w:rPr>
+        <w:t xml:space="preserve">Vehicle </w:t>
+      </w:r>
+      <w:r>
+        <w:rPr>
+          <w:rFonts w:ascii="Source Code Pro" w:eastAsia="Times New Roman" w:hAnsi="Source Code Pro" w:cs="Times New Roman"/>
+          <w:color w:val="00627A"/>
+          <w:kern w:val="0"/>
+          <w:sz w:val="21"/>
+          <w:szCs w:val="21"/>
+          <w:lang w:eastAsia="en-IN"/>
+          <w14:ligatures w14:val="none"/>
+        </w:rPr>
+        <w:t>getVehicle</w:t>
+      </w:r>
+      <w:r>
+        <w:rPr>
+          <w:rFonts w:ascii="Source Code Pro" w:eastAsia="Times New Roman" w:hAnsi="Source Code Pro" w:cs="Times New Roman"/>
+          <w:color w:val="080808"/>
+          <w:kern w:val="0"/>
+          <w:sz w:val="21"/>
+          <w:szCs w:val="21"/>
+          <w:lang w:eastAsia="en-IN"/>
+          <w14:ligatures w14:val="none"/>
+        </w:rPr>
+        <w:t>(</w:t>
+      </w:r>
+      <w:r>
+        <w:rPr>
+          <w:rFonts w:ascii="Source Code Pro" w:eastAsia="Times New Roman" w:hAnsi="Source Code Pro" w:cs="Times New Roman"/>
+          <w:color w:val="000000"/>
+          <w:kern w:val="0"/>
+          <w:sz w:val="21"/>
+          <w:szCs w:val="21"/>
+          <w:lang w:eastAsia="en-IN"/>
+          <w14:ligatures w14:val="none"/>
+        </w:rPr>
+        <w:t xml:space="preserve">String </w:t>
+      </w:r>
+      <w:r>
+        <w:rPr>
+          <w:rFonts w:ascii="Source Code Pro" w:eastAsia="Times New Roman" w:hAnsi="Source Code Pro" w:cs="Times New Roman"/>
+          <w:color w:val="080808"/>
+          <w:kern w:val="0"/>
+          <w:sz w:val="21"/>
+          <w:szCs w:val="21"/>
+          <w:lang w:eastAsia="en-IN"/>
+          <w14:ligatures w14:val="none"/>
+        </w:rPr>
+        <w:t>vehicleType) {</w:t>
+      </w:r>
+      <w:r>
+        <w:rPr>
+          <w:rFonts w:ascii="Source Code Pro" w:eastAsia="Times New Roman" w:hAnsi="Source Code Pro" w:cs="Times New Roman"/>
+          <w:color w:val="080808"/>
+          <w:kern w:val="0"/>
+          <w:sz w:val="21"/>
+          <w:szCs w:val="21"/>
+          <w:lang w:eastAsia="en-IN"/>
+          <w14:ligatures w14:val="none"/>
+        </w:rPr>
+        <w:br/>
+        <w:t xml:space="preserve">        </w:t>
+      </w:r>
+      <w:r>
+        <w:rPr>
+          <w:rFonts w:ascii="Source Code Pro" w:eastAsia="Times New Roman" w:hAnsi="Source Code Pro" w:cs="Times New Roman"/>
+          <w:color w:val="0033B3"/>
+          <w:kern w:val="0"/>
+          <w:sz w:val="21"/>
+          <w:szCs w:val="21"/>
+          <w:lang w:eastAsia="en-IN"/>
+          <w14:ligatures w14:val="none"/>
+        </w:rPr>
+        <w:t>if</w:t>
+      </w:r>
+      <w:r>
+        <w:rPr>
+          <w:rFonts w:ascii="Source Code Pro" w:eastAsia="Times New Roman" w:hAnsi="Source Code Pro" w:cs="Times New Roman"/>
+          <w:color w:val="080808"/>
+          <w:kern w:val="0"/>
+          <w:sz w:val="21"/>
+          <w:szCs w:val="21"/>
+          <w:lang w:eastAsia="en-IN"/>
+          <w14:ligatures w14:val="none"/>
+        </w:rPr>
+        <w:t>(vehicleType.equals(</w:t>
+      </w:r>
+      <w:r>
+        <w:rPr>
+          <w:rFonts w:ascii="Source Code Pro" w:eastAsia="Times New Roman" w:hAnsi="Source Code Pro" w:cs="Times New Roman"/>
+          <w:color w:val="067D17"/>
+          <w:kern w:val="0"/>
+          <w:sz w:val="21"/>
+          <w:szCs w:val="21"/>
+          <w:lang w:eastAsia="en-IN"/>
+          <w14:ligatures w14:val="none"/>
+        </w:rPr>
+        <w:t>"Normal Bike"</w:t>
+      </w:r>
+      <w:r>
+        <w:rPr>
+          <w:rFonts w:ascii="Source Code Pro" w:eastAsia="Times New Roman" w:hAnsi="Source Code Pro" w:cs="Times New Roman"/>
+          <w:color w:val="080808"/>
+          <w:kern w:val="0"/>
+          <w:sz w:val="21"/>
+          <w:szCs w:val="21"/>
+          <w:lang w:eastAsia="en-IN"/>
+          <w14:ligatures w14:val="none"/>
+        </w:rPr>
+        <w:t>)) {</w:t>
+      </w:r>
+      <w:r>
+        <w:rPr>
+          <w:rFonts w:ascii="Source Code Pro" w:eastAsia="Times New Roman" w:hAnsi="Source Code Pro" w:cs="Times New Roman"/>
+          <w:color w:val="080808"/>
+          <w:kern w:val="0"/>
+          <w:sz w:val="21"/>
+          <w:szCs w:val="21"/>
+          <w:lang w:eastAsia="en-IN"/>
+          <w14:ligatures w14:val="none"/>
+        </w:rPr>
+        <w:br/>
+        <w:t xml:space="preserve">            </w:t>
+      </w:r>
+      <w:r>
+        <w:rPr>
+          <w:rFonts w:ascii="Source Code Pro" w:eastAsia="Times New Roman" w:hAnsi="Source Code Pro" w:cs="Times New Roman"/>
+          <w:color w:val="0033B3"/>
+          <w:kern w:val="0"/>
+          <w:sz w:val="21"/>
+          <w:szCs w:val="21"/>
+          <w:lang w:eastAsia="en-IN"/>
+          <w14:ligatures w14:val="none"/>
+        </w:rPr>
+        <w:t xml:space="preserve">return new </w:t>
+      </w:r>
+      <w:r>
+        <w:rPr>
+          <w:rFonts w:ascii="Source Code Pro" w:eastAsia="Times New Roman" w:hAnsi="Source Code Pro" w:cs="Times New Roman"/>
+          <w:color w:val="080808"/>
+          <w:kern w:val="0"/>
+          <w:sz w:val="21"/>
+          <w:szCs w:val="21"/>
+          <w:lang w:eastAsia="en-IN"/>
+          <w14:ligatures w14:val="none"/>
+        </w:rPr>
+        <w:t>NormalBike() ;</w:t>
+      </w:r>
+      <w:r>
+        <w:rPr>
+          <w:rFonts w:ascii="Source Code Pro" w:eastAsia="Times New Roman" w:hAnsi="Source Code Pro" w:cs="Times New Roman"/>
+          <w:color w:val="080808"/>
+          <w:kern w:val="0"/>
+          <w:sz w:val="21"/>
+          <w:szCs w:val="21"/>
+          <w:lang w:eastAsia="en-IN"/>
+          <w14:ligatures w14:val="none"/>
+        </w:rPr>
+        <w:br/>
+        <w:t xml:space="preserve">        } </w:t>
+      </w:r>
+      <w:r>
+        <w:rPr>
+          <w:rFonts w:ascii="Source Code Pro" w:eastAsia="Times New Roman" w:hAnsi="Source Code Pro" w:cs="Times New Roman"/>
+          <w:color w:val="0033B3"/>
+          <w:kern w:val="0"/>
+          <w:sz w:val="21"/>
+          <w:szCs w:val="21"/>
+          <w:lang w:eastAsia="en-IN"/>
+          <w14:ligatures w14:val="none"/>
+        </w:rPr>
+        <w:t xml:space="preserve">else if </w:t>
+      </w:r>
+      <w:r>
+        <w:rPr>
+          <w:rFonts w:ascii="Source Code Pro" w:eastAsia="Times New Roman" w:hAnsi="Source Code Pro" w:cs="Times New Roman"/>
+          <w:color w:val="080808"/>
+          <w:kern w:val="0"/>
+          <w:sz w:val="21"/>
+          <w:szCs w:val="21"/>
+          <w:lang w:eastAsia="en-IN"/>
+          <w14:ligatures w14:val="none"/>
+        </w:rPr>
+        <w:t>(vehicleType.equals(</w:t>
+      </w:r>
+      <w:r>
+        <w:rPr>
+          <w:rFonts w:ascii="Source Code Pro" w:eastAsia="Times New Roman" w:hAnsi="Source Code Pro" w:cs="Times New Roman"/>
+          <w:color w:val="067D17"/>
+          <w:kern w:val="0"/>
+          <w:sz w:val="21"/>
+          <w:szCs w:val="21"/>
+          <w:lang w:eastAsia="en-IN"/>
+          <w14:ligatures w14:val="none"/>
+        </w:rPr>
+        <w:t>"Sports Bike"</w:t>
+      </w:r>
+      <w:r>
+        <w:rPr>
+          <w:rFonts w:ascii="Source Code Pro" w:eastAsia="Times New Roman" w:hAnsi="Source Code Pro" w:cs="Times New Roman"/>
+          <w:color w:val="080808"/>
+          <w:kern w:val="0"/>
+          <w:sz w:val="21"/>
+          <w:szCs w:val="21"/>
+          <w:lang w:eastAsia="en-IN"/>
+          <w14:ligatures w14:val="none"/>
+        </w:rPr>
+        <w:t>)) {</w:t>
+      </w:r>
+      <w:r>
+        <w:rPr>
+          <w:rFonts w:ascii="Source Code Pro" w:eastAsia="Times New Roman" w:hAnsi="Source Code Pro" w:cs="Times New Roman"/>
+          <w:color w:val="080808"/>
+          <w:kern w:val="0"/>
+          <w:sz w:val="21"/>
+          <w:szCs w:val="21"/>
+          <w:lang w:eastAsia="en-IN"/>
+          <w14:ligatures w14:val="none"/>
+        </w:rPr>
+        <w:br/>
+        <w:t xml:space="preserve">            </w:t>
+      </w:r>
+      <w:r>
+        <w:rPr>
+          <w:rFonts w:ascii="Source Code Pro" w:eastAsia="Times New Roman" w:hAnsi="Source Code Pro" w:cs="Times New Roman"/>
+          <w:color w:val="0033B3"/>
+          <w:kern w:val="0"/>
+          <w:sz w:val="21"/>
+          <w:szCs w:val="21"/>
+          <w:lang w:eastAsia="en-IN"/>
+          <w14:ligatures w14:val="none"/>
+        </w:rPr>
+        <w:t xml:space="preserve">return new </w:t>
+      </w:r>
+      <w:r>
+        <w:rPr>
+          <w:rFonts w:ascii="Source Code Pro" w:eastAsia="Times New Roman" w:hAnsi="Source Code Pro" w:cs="Times New Roman"/>
+          <w:color w:val="080808"/>
+          <w:kern w:val="0"/>
+          <w:sz w:val="21"/>
+          <w:szCs w:val="21"/>
+          <w:lang w:eastAsia="en-IN"/>
+          <w14:ligatures w14:val="none"/>
+        </w:rPr>
+        <w:t>SportsBike() ;</w:t>
+      </w:r>
+      <w:r>
+        <w:rPr>
+          <w:rFonts w:ascii="Source Code Pro" w:eastAsia="Times New Roman" w:hAnsi="Source Code Pro" w:cs="Times New Roman"/>
+          <w:color w:val="080808"/>
+          <w:kern w:val="0"/>
+          <w:sz w:val="21"/>
+          <w:szCs w:val="21"/>
+          <w:lang w:eastAsia="en-IN"/>
+          <w14:ligatures w14:val="none"/>
+        </w:rPr>
+        <w:br/>
+        <w:t xml:space="preserve">        }</w:t>
+      </w:r>
+      <w:r>
+        <w:rPr>
+          <w:rFonts w:ascii="Source Code Pro" w:eastAsia="Times New Roman" w:hAnsi="Source Code Pro" w:cs="Times New Roman"/>
+          <w:color w:val="0033B3"/>
+          <w:kern w:val="0"/>
+          <w:sz w:val="21"/>
+          <w:szCs w:val="21"/>
+          <w:lang w:eastAsia="en-IN"/>
+          <w14:ligatures w14:val="none"/>
+        </w:rPr>
+        <w:t xml:space="preserve">else </w:t>
+      </w:r>
+      <w:r>
+        <w:rPr>
+          <w:rFonts w:ascii="Source Code Pro" w:eastAsia="Times New Roman" w:hAnsi="Source Code Pro" w:cs="Times New Roman"/>
+          <w:color w:val="080808"/>
+          <w:kern w:val="0"/>
+          <w:sz w:val="21"/>
+          <w:szCs w:val="21"/>
+          <w:lang w:eastAsia="en-IN"/>
+          <w14:ligatures w14:val="none"/>
+        </w:rPr>
+        <w:t>{</w:t>
+      </w:r>
+      <w:r>
+        <w:rPr>
+          <w:rFonts w:ascii="Source Code Pro" w:eastAsia="Times New Roman" w:hAnsi="Source Code Pro" w:cs="Times New Roman"/>
+          <w:color w:val="080808"/>
+          <w:kern w:val="0"/>
+          <w:sz w:val="21"/>
+          <w:szCs w:val="21"/>
+          <w:lang w:eastAsia="en-IN"/>
+          <w14:ligatures w14:val="none"/>
+        </w:rPr>
+        <w:br/>
+        <w:t xml:space="preserve">            </w:t>
+      </w:r>
+      <w:r>
+        <w:rPr>
+          <w:rFonts w:ascii="Source Code Pro" w:eastAsia="Times New Roman" w:hAnsi="Source Code Pro" w:cs="Times New Roman"/>
+          <w:color w:val="0033B3"/>
+          <w:kern w:val="0"/>
+          <w:sz w:val="21"/>
+          <w:szCs w:val="21"/>
+          <w:lang w:eastAsia="en-IN"/>
+          <w14:ligatures w14:val="none"/>
+        </w:rPr>
+        <w:t>return null</w:t>
+      </w:r>
+      <w:r>
+        <w:rPr>
+          <w:rFonts w:ascii="Source Code Pro" w:eastAsia="Times New Roman" w:hAnsi="Source Code Pro" w:cs="Times New Roman"/>
+          <w:color w:val="080808"/>
+          <w:kern w:val="0"/>
+          <w:sz w:val="21"/>
+          <w:szCs w:val="21"/>
+          <w:lang w:eastAsia="en-IN"/>
+          <w14:ligatures w14:val="none"/>
+        </w:rPr>
+        <w:t>;</w:t>
+      </w:r>
+      <w:r>
+        <w:rPr>
+          <w:rFonts w:ascii="Source Code Pro" w:eastAsia="Times New Roman" w:hAnsi="Source Code Pro" w:cs="Times New Roman"/>
+          <w:color w:val="080808"/>
+          <w:kern w:val="0"/>
+          <w:sz w:val="21"/>
+          <w:szCs w:val="21"/>
+          <w:lang w:eastAsia="en-IN"/>
+          <w14:ligatures w14:val="none"/>
+        </w:rPr>
+        <w:br/>
+        <w:t xml:space="preserve">        }</w:t>
+      </w:r>
+      <w:r>
+        <w:rPr>
+          <w:rFonts w:ascii="Source Code Pro" w:eastAsia="Times New Roman" w:hAnsi="Source Code Pro" w:cs="Times New Roman"/>
+          <w:color w:val="080808"/>
+          <w:kern w:val="0"/>
+          <w:sz w:val="21"/>
+          <w:szCs w:val="21"/>
+          <w:lang w:eastAsia="en-IN"/>
+          <w14:ligatures w14:val="none"/>
+        </w:rPr>
+        <w:br/>
+        <w:t xml:space="preserve">    }</w:t>
+      </w:r>
+      <w:r>
+        <w:rPr>
+          <w:rFonts w:ascii="Source Code Pro" w:eastAsia="Times New Roman" w:hAnsi="Source Code Pro" w:cs="Times New Roman"/>
+          <w:color w:val="080808"/>
+          <w:kern w:val="0"/>
+          <w:sz w:val="21"/>
+          <w:szCs w:val="21"/>
+          <w:lang w:eastAsia="en-IN"/>
+          <w14:ligatures w14:val="none"/>
+        </w:rPr>
+        <w:br/>
+        <w:t>}</w:t>
+      </w:r>
+    </w:p>
+    <w:p>
+      <w:pPr>
+        <w:pStyle w:val="ListParagraph"/>
+        <w:ind w:left="0"/>
+      </w:pPr>
+    </w:p>
+    <w:p>
+      <w:pPr>
+        <w:pStyle w:val="ListParagraph"/>
+        <w:ind w:left="0"/>
+      </w:pPr>
+    </w:p>
+    <w:p>
+      <w:pPr>
+        <w:shd w:val="clear" w:color="auto" w:fill="FFFFFF"/>
+        <w:spacing w:after="0" w:line="240" w:lineRule="auto"/>
+        <w:rPr>
+          <w:rFonts w:ascii="Source Code Pro" w:eastAsia="Times New Roman" w:hAnsi="Source Code Pro" w:cs="Times New Roman"/>
+          <w:color w:val="080808"/>
+          <w:kern w:val="0"/>
+          <w:sz w:val="21"/>
+          <w:szCs w:val="21"/>
+          <w:lang w:eastAsia="en-IN"/>
+          <w14:ligatures w14:val="none"/>
+        </w:rPr>
+      </w:pPr>
+      <w:r>
+        <w:rPr>
+          <w:rFonts w:ascii="Source Code Pro" w:eastAsia="Times New Roman" w:hAnsi="Source Code Pro" w:cs="Times New Roman"/>
+          <w:color w:val="0033B3"/>
+          <w:kern w:val="0"/>
+          <w:sz w:val="21"/>
+          <w:szCs w:val="21"/>
+          <w:lang w:eastAsia="en-IN"/>
+          <w14:ligatures w14:val="none"/>
+        </w:rPr>
+        <w:t xml:space="preserve">public class </w:t>
+      </w:r>
+      <w:r>
+        <w:rPr>
+          <w:rFonts w:ascii="Source Code Pro" w:eastAsia="Times New Roman" w:hAnsi="Source Code Pro" w:cs="Times New Roman"/>
+          <w:color w:val="000000"/>
+          <w:kern w:val="0"/>
+          <w:sz w:val="21"/>
+          <w:szCs w:val="21"/>
+          <w:lang w:eastAsia="en-IN"/>
+          <w14:ligatures w14:val="none"/>
+        </w:rPr>
+        <w:t xml:space="preserve">CarFactory </w:t>
+      </w:r>
+      <w:r>
+        <w:rPr>
+          <w:rFonts w:ascii="Source Code Pro" w:eastAsia="Times New Roman" w:hAnsi="Source Code Pro" w:cs="Times New Roman"/>
+          <w:color w:val="0033B3"/>
+          <w:kern w:val="0"/>
+          <w:sz w:val="21"/>
+          <w:szCs w:val="21"/>
+          <w:lang w:eastAsia="en-IN"/>
+          <w14:ligatures w14:val="none"/>
+        </w:rPr>
+        <w:t xml:space="preserve">extends </w:t>
+      </w:r>
+      <w:r>
+        <w:rPr>
+          <w:rFonts w:ascii="Source Code Pro" w:eastAsia="Times New Roman" w:hAnsi="Source Code Pro" w:cs="Times New Roman"/>
+          <w:color w:val="000000"/>
+          <w:kern w:val="0"/>
+          <w:sz w:val="21"/>
+          <w:szCs w:val="21"/>
+          <w:lang w:eastAsia="en-IN"/>
+          <w14:ligatures w14:val="none"/>
+        </w:rPr>
+        <w:t>AbstractVehicleFactory</w:t>
+      </w:r>
+      <w:r>
+        <w:rPr>
+          <w:rFonts w:ascii="Source Code Pro" w:eastAsia="Times New Roman" w:hAnsi="Source Code Pro" w:cs="Times New Roman"/>
+          <w:color w:val="080808"/>
+          <w:kern w:val="0"/>
+          <w:sz w:val="21"/>
+          <w:szCs w:val="21"/>
+          <w:lang w:eastAsia="en-IN"/>
+          <w14:ligatures w14:val="none"/>
+        </w:rPr>
+        <w:t>{</w:t>
+      </w:r>
+      <w:r>
+        <w:rPr>
+          <w:rFonts w:ascii="Source Code Pro" w:eastAsia="Times New Roman" w:hAnsi="Source Code Pro" w:cs="Times New Roman"/>
+          <w:color w:val="080808"/>
+          <w:kern w:val="0"/>
+          <w:sz w:val="21"/>
+          <w:szCs w:val="21"/>
+          <w:lang w:eastAsia="en-IN"/>
+          <w14:ligatures w14:val="none"/>
+        </w:rPr>
+        <w:br/>
+        <w:t xml:space="preserve">    </w:t>
+      </w:r>
+      <w:r>
+        <w:rPr>
+          <w:rFonts w:ascii="Source Code Pro" w:eastAsia="Times New Roman" w:hAnsi="Source Code Pro" w:cs="Times New Roman"/>
+          <w:color w:val="9E880D"/>
+          <w:kern w:val="0"/>
+          <w:sz w:val="21"/>
+          <w:szCs w:val="21"/>
+          <w:lang w:eastAsia="en-IN"/>
+          <w14:ligatures w14:val="none"/>
+        </w:rPr>
+        <w:t>@Override</w:t>
+      </w:r>
+      <w:r>
+        <w:rPr>
+          <w:rFonts w:ascii="Source Code Pro" w:eastAsia="Times New Roman" w:hAnsi="Source Code Pro" w:cs="Times New Roman"/>
+          <w:color w:val="9E880D"/>
+          <w:kern w:val="0"/>
+          <w:sz w:val="21"/>
+          <w:szCs w:val="21"/>
+          <w:lang w:eastAsia="en-IN"/>
+          <w14:ligatures w14:val="none"/>
+        </w:rPr>
+        <w:br/>
+        <w:t xml:space="preserve">    </w:t>
+      </w:r>
+      <w:r>
+        <w:rPr>
+          <w:rFonts w:ascii="Source Code Pro" w:eastAsia="Times New Roman" w:hAnsi="Source Code Pro" w:cs="Times New Roman"/>
+          <w:color w:val="0033B3"/>
+          <w:kern w:val="0"/>
+          <w:sz w:val="21"/>
+          <w:szCs w:val="21"/>
+          <w:lang w:eastAsia="en-IN"/>
+          <w14:ligatures w14:val="none"/>
+        </w:rPr>
+        <w:t xml:space="preserve">public  </w:t>
+      </w:r>
+      <w:r>
+        <w:rPr>
+          <w:rFonts w:ascii="Source Code Pro" w:eastAsia="Times New Roman" w:hAnsi="Source Code Pro" w:cs="Times New Roman"/>
+          <w:color w:val="000000"/>
+          <w:kern w:val="0"/>
+          <w:sz w:val="21"/>
+          <w:szCs w:val="21"/>
+          <w:lang w:eastAsia="en-IN"/>
+          <w14:ligatures w14:val="none"/>
+        </w:rPr>
+        <w:t xml:space="preserve">Vehicle </w:t>
+      </w:r>
+      <w:r>
+        <w:rPr>
+          <w:rFonts w:ascii="Source Code Pro" w:eastAsia="Times New Roman" w:hAnsi="Source Code Pro" w:cs="Times New Roman"/>
+          <w:color w:val="00627A"/>
+          <w:kern w:val="0"/>
+          <w:sz w:val="21"/>
+          <w:szCs w:val="21"/>
+          <w:lang w:eastAsia="en-IN"/>
+          <w14:ligatures w14:val="none"/>
+        </w:rPr>
+        <w:t>getVehicle</w:t>
+      </w:r>
+      <w:r>
+        <w:rPr>
+          <w:rFonts w:ascii="Source Code Pro" w:eastAsia="Times New Roman" w:hAnsi="Source Code Pro" w:cs="Times New Roman"/>
+          <w:color w:val="080808"/>
+          <w:kern w:val="0"/>
+          <w:sz w:val="21"/>
+          <w:szCs w:val="21"/>
+          <w:lang w:eastAsia="en-IN"/>
+          <w14:ligatures w14:val="none"/>
+        </w:rPr>
+        <w:t>(</w:t>
+      </w:r>
+      <w:r>
+        <w:rPr>
+          <w:rFonts w:ascii="Source Code Pro" w:eastAsia="Times New Roman" w:hAnsi="Source Code Pro" w:cs="Times New Roman"/>
+          <w:color w:val="000000"/>
+          <w:kern w:val="0"/>
+          <w:sz w:val="21"/>
+          <w:szCs w:val="21"/>
+          <w:lang w:eastAsia="en-IN"/>
+          <w14:ligatures w14:val="none"/>
+        </w:rPr>
+        <w:t xml:space="preserve">String </w:t>
+      </w:r>
+      <w:r>
+        <w:rPr>
+          <w:rFonts w:ascii="Source Code Pro" w:eastAsia="Times New Roman" w:hAnsi="Source Code Pro" w:cs="Times New Roman"/>
+          <w:color w:val="080808"/>
+          <w:kern w:val="0"/>
+          <w:sz w:val="21"/>
+          <w:szCs w:val="21"/>
+          <w:lang w:eastAsia="en-IN"/>
+          <w14:ligatures w14:val="none"/>
+        </w:rPr>
+        <w:t>vehicleType) {</w:t>
+      </w:r>
+      <w:r>
+        <w:rPr>
+          <w:rFonts w:ascii="Source Code Pro" w:eastAsia="Times New Roman" w:hAnsi="Source Code Pro" w:cs="Times New Roman"/>
+          <w:color w:val="080808"/>
+          <w:kern w:val="0"/>
+          <w:sz w:val="21"/>
+          <w:szCs w:val="21"/>
+          <w:lang w:eastAsia="en-IN"/>
+          <w14:ligatures w14:val="none"/>
+        </w:rPr>
+        <w:br/>
+        <w:t xml:space="preserve">        </w:t>
+      </w:r>
+      <w:r>
+        <w:rPr>
+          <w:rFonts w:ascii="Source Code Pro" w:eastAsia="Times New Roman" w:hAnsi="Source Code Pro" w:cs="Times New Roman"/>
+          <w:color w:val="0033B3"/>
+          <w:kern w:val="0"/>
+          <w:sz w:val="21"/>
+          <w:szCs w:val="21"/>
+          <w:lang w:eastAsia="en-IN"/>
+          <w14:ligatures w14:val="none"/>
+        </w:rPr>
+        <w:t>if</w:t>
+      </w:r>
+      <w:r>
+        <w:rPr>
+          <w:rFonts w:ascii="Source Code Pro" w:eastAsia="Times New Roman" w:hAnsi="Source Code Pro" w:cs="Times New Roman"/>
+          <w:color w:val="080808"/>
+          <w:kern w:val="0"/>
+          <w:sz w:val="21"/>
+          <w:szCs w:val="21"/>
+          <w:lang w:eastAsia="en-IN"/>
+          <w14:ligatures w14:val="none"/>
+        </w:rPr>
+        <w:t>(vehicleType.equals(</w:t>
+      </w:r>
+      <w:r>
+        <w:rPr>
+          <w:rFonts w:ascii="Source Code Pro" w:eastAsia="Times New Roman" w:hAnsi="Source Code Pro" w:cs="Times New Roman"/>
+          <w:color w:val="067D17"/>
+          <w:kern w:val="0"/>
+          <w:sz w:val="21"/>
+          <w:szCs w:val="21"/>
+          <w:lang w:eastAsia="en-IN"/>
+          <w14:ligatures w14:val="none"/>
+        </w:rPr>
+        <w:t>"Micro Car"</w:t>
+      </w:r>
+      <w:r>
+        <w:rPr>
+          <w:rFonts w:ascii="Source Code Pro" w:eastAsia="Times New Roman" w:hAnsi="Source Code Pro" w:cs="Times New Roman"/>
+          <w:color w:val="080808"/>
+          <w:kern w:val="0"/>
+          <w:sz w:val="21"/>
+          <w:szCs w:val="21"/>
+          <w:lang w:eastAsia="en-IN"/>
+          <w14:ligatures w14:val="none"/>
+        </w:rPr>
+        <w:t>)) {</w:t>
+      </w:r>
+      <w:r>
+        <w:rPr>
+          <w:rFonts w:ascii="Source Code Pro" w:eastAsia="Times New Roman" w:hAnsi="Source Code Pro" w:cs="Times New Roman"/>
+          <w:color w:val="080808"/>
+          <w:kern w:val="0"/>
+          <w:sz w:val="21"/>
+          <w:szCs w:val="21"/>
+          <w:lang w:eastAsia="en-IN"/>
+          <w14:ligatures w14:val="none"/>
+        </w:rPr>
+        <w:br/>
+        <w:t xml:space="preserve">            </w:t>
+      </w:r>
+      <w:r>
+        <w:rPr>
+          <w:rFonts w:ascii="Source Code Pro" w:eastAsia="Times New Roman" w:hAnsi="Source Code Pro" w:cs="Times New Roman"/>
+          <w:color w:val="0033B3"/>
+          <w:kern w:val="0"/>
+          <w:sz w:val="21"/>
+          <w:szCs w:val="21"/>
+          <w:lang w:eastAsia="en-IN"/>
+          <w14:ligatures w14:val="none"/>
+        </w:rPr>
+        <w:t xml:space="preserve">return new </w:t>
+      </w:r>
+      <w:r>
+        <w:rPr>
+          <w:rFonts w:ascii="Source Code Pro" w:eastAsia="Times New Roman" w:hAnsi="Source Code Pro" w:cs="Times New Roman"/>
+          <w:color w:val="080808"/>
+          <w:kern w:val="0"/>
+          <w:sz w:val="21"/>
+          <w:szCs w:val="21"/>
+          <w:lang w:eastAsia="en-IN"/>
+          <w14:ligatures w14:val="none"/>
+        </w:rPr>
+        <w:t>MicroCar() ;</w:t>
+      </w:r>
+      <w:r>
+        <w:rPr>
+          <w:rFonts w:ascii="Source Code Pro" w:eastAsia="Times New Roman" w:hAnsi="Source Code Pro" w:cs="Times New Roman"/>
+          <w:color w:val="080808"/>
+          <w:kern w:val="0"/>
+          <w:sz w:val="21"/>
+          <w:szCs w:val="21"/>
+          <w:lang w:eastAsia="en-IN"/>
+          <w14:ligatures w14:val="none"/>
+        </w:rPr>
+        <w:br/>
+        <w:t xml:space="preserve">        } </w:t>
+      </w:r>
+      <w:r>
+        <w:rPr>
+          <w:rFonts w:ascii="Source Code Pro" w:eastAsia="Times New Roman" w:hAnsi="Source Code Pro" w:cs="Times New Roman"/>
+          <w:color w:val="0033B3"/>
+          <w:kern w:val="0"/>
+          <w:sz w:val="21"/>
+          <w:szCs w:val="21"/>
+          <w:lang w:eastAsia="en-IN"/>
+          <w14:ligatures w14:val="none"/>
+        </w:rPr>
+        <w:t xml:space="preserve">else if </w:t>
+      </w:r>
+      <w:r>
+        <w:rPr>
+          <w:rFonts w:ascii="Source Code Pro" w:eastAsia="Times New Roman" w:hAnsi="Source Code Pro" w:cs="Times New Roman"/>
+          <w:color w:val="080808"/>
+          <w:kern w:val="0"/>
+          <w:sz w:val="21"/>
+          <w:szCs w:val="21"/>
+          <w:lang w:eastAsia="en-IN"/>
+          <w14:ligatures w14:val="none"/>
+        </w:rPr>
+        <w:t>(vehicleType.equals(</w:t>
+      </w:r>
+      <w:r>
+        <w:rPr>
+          <w:rFonts w:ascii="Source Code Pro" w:eastAsia="Times New Roman" w:hAnsi="Source Code Pro" w:cs="Times New Roman"/>
+          <w:color w:val="067D17"/>
+          <w:kern w:val="0"/>
+          <w:sz w:val="21"/>
+          <w:szCs w:val="21"/>
+          <w:lang w:eastAsia="en-IN"/>
+          <w14:ligatures w14:val="none"/>
+        </w:rPr>
+        <w:t>"Mega Car"</w:t>
+      </w:r>
+      <w:r>
+        <w:rPr>
+          <w:rFonts w:ascii="Source Code Pro" w:eastAsia="Times New Roman" w:hAnsi="Source Code Pro" w:cs="Times New Roman"/>
+          <w:color w:val="080808"/>
+          <w:kern w:val="0"/>
+          <w:sz w:val="21"/>
+          <w:szCs w:val="21"/>
+          <w:lang w:eastAsia="en-IN"/>
+          <w14:ligatures w14:val="none"/>
+        </w:rPr>
+        <w:t>)) {</w:t>
+      </w:r>
+      <w:r>
+        <w:rPr>
+          <w:rFonts w:ascii="Source Code Pro" w:eastAsia="Times New Roman" w:hAnsi="Source Code Pro" w:cs="Times New Roman"/>
+          <w:color w:val="080808"/>
+          <w:kern w:val="0"/>
+          <w:sz w:val="21"/>
+          <w:szCs w:val="21"/>
+          <w:lang w:eastAsia="en-IN"/>
+          <w14:ligatures w14:val="none"/>
+        </w:rPr>
+        <w:br/>
+        <w:t xml:space="preserve">            </w:t>
+      </w:r>
+      <w:r>
+        <w:rPr>
+          <w:rFonts w:ascii="Source Code Pro" w:eastAsia="Times New Roman" w:hAnsi="Source Code Pro" w:cs="Times New Roman"/>
+          <w:color w:val="0033B3"/>
+          <w:kern w:val="0"/>
+          <w:sz w:val="21"/>
+          <w:szCs w:val="21"/>
+          <w:lang w:eastAsia="en-IN"/>
+          <w14:ligatures w14:val="none"/>
+        </w:rPr>
+        <w:t xml:space="preserve">return new </w:t>
+      </w:r>
+      <w:r>
+        <w:rPr>
+          <w:rFonts w:ascii="Source Code Pro" w:eastAsia="Times New Roman" w:hAnsi="Source Code Pro" w:cs="Times New Roman"/>
+          <w:color w:val="080808"/>
+          <w:kern w:val="0"/>
+          <w:sz w:val="21"/>
+          <w:szCs w:val="21"/>
+          <w:lang w:eastAsia="en-IN"/>
+          <w14:ligatures w14:val="none"/>
+        </w:rPr>
+        <w:t>MegaCar() ;</w:t>
+      </w:r>
+      <w:r>
+        <w:rPr>
+          <w:rFonts w:ascii="Source Code Pro" w:eastAsia="Times New Roman" w:hAnsi="Source Code Pro" w:cs="Times New Roman"/>
+          <w:color w:val="080808"/>
+          <w:kern w:val="0"/>
+          <w:sz w:val="21"/>
+          <w:szCs w:val="21"/>
+          <w:lang w:eastAsia="en-IN"/>
+          <w14:ligatures w14:val="none"/>
+        </w:rPr>
+        <w:br/>
+        <w:t xml:space="preserve">        }</w:t>
+      </w:r>
+      <w:r>
+        <w:rPr>
+          <w:rFonts w:ascii="Source Code Pro" w:eastAsia="Times New Roman" w:hAnsi="Source Code Pro" w:cs="Times New Roman"/>
+          <w:color w:val="0033B3"/>
+          <w:kern w:val="0"/>
+          <w:sz w:val="21"/>
+          <w:szCs w:val="21"/>
+          <w:lang w:eastAsia="en-IN"/>
+          <w14:ligatures w14:val="none"/>
+        </w:rPr>
+        <w:t xml:space="preserve">else </w:t>
+      </w:r>
+      <w:r>
+        <w:rPr>
+          <w:rFonts w:ascii="Source Code Pro" w:eastAsia="Times New Roman" w:hAnsi="Source Code Pro" w:cs="Times New Roman"/>
+          <w:color w:val="080808"/>
+          <w:kern w:val="0"/>
+          <w:sz w:val="21"/>
+          <w:szCs w:val="21"/>
+          <w:lang w:eastAsia="en-IN"/>
+          <w14:ligatures w14:val="none"/>
+        </w:rPr>
+        <w:t>{</w:t>
+      </w:r>
+      <w:r>
+        <w:rPr>
+          <w:rFonts w:ascii="Source Code Pro" w:eastAsia="Times New Roman" w:hAnsi="Source Code Pro" w:cs="Times New Roman"/>
+          <w:color w:val="080808"/>
+          <w:kern w:val="0"/>
+          <w:sz w:val="21"/>
+          <w:szCs w:val="21"/>
+          <w:lang w:eastAsia="en-IN"/>
+          <w14:ligatures w14:val="none"/>
+        </w:rPr>
+        <w:br/>
+        <w:t xml:space="preserve">            </w:t>
+      </w:r>
+      <w:r>
+        <w:rPr>
+          <w:rFonts w:ascii="Source Code Pro" w:eastAsia="Times New Roman" w:hAnsi="Source Code Pro" w:cs="Times New Roman"/>
+          <w:color w:val="0033B3"/>
+          <w:kern w:val="0"/>
+          <w:sz w:val="21"/>
+          <w:szCs w:val="21"/>
+          <w:lang w:eastAsia="en-IN"/>
+          <w14:ligatures w14:val="none"/>
+        </w:rPr>
+        <w:t>return null</w:t>
+      </w:r>
+      <w:r>
+        <w:rPr>
+          <w:rFonts w:ascii="Source Code Pro" w:eastAsia="Times New Roman" w:hAnsi="Source Code Pro" w:cs="Times New Roman"/>
+          <w:color w:val="080808"/>
+          <w:kern w:val="0"/>
+          <w:sz w:val="21"/>
+          <w:szCs w:val="21"/>
+          <w:lang w:eastAsia="en-IN"/>
+          <w14:ligatures w14:val="none"/>
+        </w:rPr>
+        <w:t>;</w:t>
+      </w:r>
+      <w:r>
+        <w:rPr>
+          <w:rFonts w:ascii="Source Code Pro" w:eastAsia="Times New Roman" w:hAnsi="Source Code Pro" w:cs="Times New Roman"/>
+          <w:color w:val="080808"/>
+          <w:kern w:val="0"/>
+          <w:sz w:val="21"/>
+          <w:szCs w:val="21"/>
+          <w:lang w:eastAsia="en-IN"/>
+          <w14:ligatures w14:val="none"/>
+        </w:rPr>
+        <w:br/>
+        <w:t xml:space="preserve">        }</w:t>
+      </w:r>
+      <w:r>
+        <w:rPr>
+          <w:rFonts w:ascii="Source Code Pro" w:eastAsia="Times New Roman" w:hAnsi="Source Code Pro" w:cs="Times New Roman"/>
+          <w:color w:val="080808"/>
+          <w:kern w:val="0"/>
+          <w:sz w:val="21"/>
+          <w:szCs w:val="21"/>
+          <w:lang w:eastAsia="en-IN"/>
+          <w14:ligatures w14:val="none"/>
+        </w:rPr>
+        <w:br/>
+        <w:t xml:space="preserve">    }</w:t>
+      </w:r>
+      <w:r>
+        <w:rPr>
+          <w:rFonts w:ascii="Source Code Pro" w:eastAsia="Times New Roman" w:hAnsi="Source Code Pro" w:cs="Times New Roman"/>
+          <w:color w:val="080808"/>
+          <w:kern w:val="0"/>
+          <w:sz w:val="21"/>
+          <w:szCs w:val="21"/>
+          <w:lang w:eastAsia="en-IN"/>
+          <w14:ligatures w14:val="none"/>
+        </w:rPr>
+        <w:br/>
+        <w:t>}</w:t>
+      </w:r>
+    </w:p>
+    <w:p>
+      <w:pPr>
+        <w:pStyle w:val="ListParagraph"/>
+        <w:ind w:left="0"/>
+      </w:pPr>
+    </w:p>
+    <w:p>
+      <w:pPr>
+        <w:pStyle w:val="ListParagraph"/>
+        <w:ind w:left="0"/>
+      </w:pPr>
+    </w:p>
+    <w:p>
+      <w:pPr>
+        <w:shd w:val="clear" w:color="auto" w:fill="FFFFFF"/>
+        <w:spacing w:after="0" w:line="240" w:lineRule="auto"/>
+        <w:rPr>
+          <w:rFonts w:ascii="Source Code Pro" w:eastAsia="Times New Roman" w:hAnsi="Source Code Pro" w:cs="Times New Roman"/>
+          <w:color w:val="080808"/>
+          <w:kern w:val="0"/>
+          <w:sz w:val="21"/>
+          <w:szCs w:val="21"/>
+          <w:lang w:eastAsia="en-IN"/>
+          <w14:ligatures w14:val="none"/>
+        </w:rPr>
+      </w:pPr>
+      <w:r>
+        <w:rPr>
+          <w:rFonts w:ascii="Source Code Pro" w:eastAsia="Times New Roman" w:hAnsi="Source Code Pro" w:cs="Times New Roman"/>
+          <w:color w:val="0033B3"/>
+          <w:kern w:val="0"/>
+          <w:sz w:val="21"/>
+          <w:szCs w:val="21"/>
+          <w:lang w:eastAsia="en-IN"/>
+          <w14:ligatures w14:val="none"/>
+        </w:rPr>
+        <w:t xml:space="preserve">public class </w:t>
+      </w:r>
+      <w:r>
+        <w:rPr>
+          <w:rFonts w:ascii="Source Code Pro" w:eastAsia="Times New Roman" w:hAnsi="Source Code Pro" w:cs="Times New Roman"/>
+          <w:color w:val="000000"/>
+          <w:kern w:val="0"/>
+          <w:sz w:val="21"/>
+          <w:szCs w:val="21"/>
+          <w:lang w:eastAsia="en-IN"/>
+          <w14:ligatures w14:val="none"/>
+        </w:rPr>
+        <w:t xml:space="preserve">MegaCar </w:t>
+      </w:r>
+      <w:r>
+        <w:rPr>
+          <w:rFonts w:ascii="Source Code Pro" w:eastAsia="Times New Roman" w:hAnsi="Source Code Pro" w:cs="Times New Roman"/>
+          <w:color w:val="0033B3"/>
+          <w:kern w:val="0"/>
+          <w:sz w:val="21"/>
+          <w:szCs w:val="21"/>
+          <w:lang w:eastAsia="en-IN"/>
+          <w14:ligatures w14:val="none"/>
+        </w:rPr>
+        <w:t xml:space="preserve">implements </w:t>
+      </w:r>
+      <w:r>
+        <w:rPr>
+          <w:rFonts w:ascii="Source Code Pro" w:eastAsia="Times New Roman" w:hAnsi="Source Code Pro" w:cs="Times New Roman"/>
+          <w:color w:val="000000"/>
+          <w:kern w:val="0"/>
+          <w:sz w:val="21"/>
+          <w:szCs w:val="21"/>
+          <w:lang w:eastAsia="en-IN"/>
+          <w14:ligatures w14:val="none"/>
+        </w:rPr>
+        <w:t>Vehicle</w:t>
+      </w:r>
+      <w:r>
+        <w:rPr>
+          <w:rFonts w:ascii="Source Code Pro" w:eastAsia="Times New Roman" w:hAnsi="Source Code Pro" w:cs="Times New Roman"/>
+          <w:color w:val="080808"/>
+          <w:kern w:val="0"/>
+          <w:sz w:val="21"/>
+          <w:szCs w:val="21"/>
+          <w:lang w:eastAsia="en-IN"/>
+          <w14:ligatures w14:val="none"/>
+        </w:rPr>
+        <w:t>{</w:t>
+      </w:r>
+      <w:r>
+        <w:rPr>
+          <w:rFonts w:ascii="Source Code Pro" w:eastAsia="Times New Roman" w:hAnsi="Source Code Pro" w:cs="Times New Roman"/>
+          <w:color w:val="080808"/>
+          <w:kern w:val="0"/>
+          <w:sz w:val="21"/>
+          <w:szCs w:val="21"/>
+          <w:lang w:eastAsia="en-IN"/>
+          <w14:ligatures w14:val="none"/>
+        </w:rPr>
+        <w:br/>
+        <w:t xml:space="preserve">    </w:t>
+      </w:r>
+      <w:r>
+        <w:rPr>
+          <w:rFonts w:ascii="Source Code Pro" w:eastAsia="Times New Roman" w:hAnsi="Source Code Pro" w:cs="Times New Roman"/>
+          <w:color w:val="9E880D"/>
+          <w:kern w:val="0"/>
+          <w:sz w:val="21"/>
+          <w:szCs w:val="21"/>
+          <w:lang w:eastAsia="en-IN"/>
+          <w14:ligatures w14:val="none"/>
+        </w:rPr>
+        <w:t>@Override</w:t>
+      </w:r>
+      <w:r>
+        <w:rPr>
+          <w:rFonts w:ascii="Source Code Pro" w:eastAsia="Times New Roman" w:hAnsi="Source Code Pro" w:cs="Times New Roman"/>
+          <w:color w:val="9E880D"/>
+          <w:kern w:val="0"/>
+          <w:sz w:val="21"/>
+          <w:szCs w:val="21"/>
+          <w:lang w:eastAsia="en-IN"/>
+          <w14:ligatures w14:val="none"/>
+        </w:rPr>
+        <w:br/>
+        <w:t xml:space="preserve">    </w:t>
+      </w:r>
+      <w:r>
+        <w:rPr>
+          <w:rFonts w:ascii="Source Code Pro" w:eastAsia="Times New Roman" w:hAnsi="Source Code Pro" w:cs="Times New Roman"/>
+          <w:color w:val="0033B3"/>
+          <w:kern w:val="0"/>
+          <w:sz w:val="21"/>
+          <w:szCs w:val="21"/>
+          <w:lang w:eastAsia="en-IN"/>
+          <w14:ligatures w14:val="none"/>
+        </w:rPr>
+        <w:t xml:space="preserve">public void </w:t>
+      </w:r>
+      <w:r>
+        <w:rPr>
+          <w:rFonts w:ascii="Source Code Pro" w:eastAsia="Times New Roman" w:hAnsi="Source Code Pro" w:cs="Times New Roman"/>
+          <w:color w:val="00627A"/>
+          <w:kern w:val="0"/>
+          <w:sz w:val="21"/>
+          <w:szCs w:val="21"/>
+          <w:lang w:eastAsia="en-IN"/>
+          <w14:ligatures w14:val="none"/>
+        </w:rPr>
+        <w:t>getInfo</w:t>
+      </w:r>
+      <w:r>
+        <w:rPr>
+          <w:rFonts w:ascii="Source Code Pro" w:eastAsia="Times New Roman" w:hAnsi="Source Code Pro" w:cs="Times New Roman"/>
+          <w:color w:val="080808"/>
+          <w:kern w:val="0"/>
+          <w:sz w:val="21"/>
+          <w:szCs w:val="21"/>
+          <w:lang w:eastAsia="en-IN"/>
+          <w14:ligatures w14:val="none"/>
+        </w:rPr>
+        <w:t>() {</w:t>
+      </w:r>
+      <w:r>
+        <w:rPr>
+          <w:rFonts w:ascii="Source Code Pro" w:eastAsia="Times New Roman" w:hAnsi="Source Code Pro" w:cs="Times New Roman"/>
+          <w:color w:val="080808"/>
+          <w:kern w:val="0"/>
+          <w:sz w:val="21"/>
+          <w:szCs w:val="21"/>
+          <w:lang w:eastAsia="en-IN"/>
+          <w14:ligatures w14:val="none"/>
+        </w:rPr>
+        <w:br/>
+        <w:t xml:space="preserve">        </w:t>
+      </w:r>
+      <w:r>
+        <w:rPr>
+          <w:rFonts w:ascii="Source Code Pro" w:eastAsia="Times New Roman" w:hAnsi="Source Code Pro" w:cs="Times New Roman"/>
+          <w:color w:val="000000"/>
+          <w:kern w:val="0"/>
+          <w:sz w:val="21"/>
+          <w:szCs w:val="21"/>
+          <w:lang w:eastAsia="en-IN"/>
+          <w14:ligatures w14:val="none"/>
+        </w:rPr>
+        <w:t>System</w:t>
+      </w:r>
+      <w:r>
+        <w:rPr>
+          <w:rFonts w:ascii="Source Code Pro" w:eastAsia="Times New Roman" w:hAnsi="Source Code Pro" w:cs="Times New Roman"/>
+          <w:color w:val="080808"/>
+          <w:kern w:val="0"/>
+          <w:sz w:val="21"/>
+          <w:szCs w:val="21"/>
+          <w:lang w:eastAsia="en-IN"/>
+          <w14:ligatures w14:val="none"/>
+        </w:rPr>
+        <w:t>.</w:t>
+      </w:r>
+      <w:r>
+        <w:rPr>
+          <w:rFonts w:ascii="Source Code Pro" w:eastAsia="Times New Roman" w:hAnsi="Source Code Pro" w:cs="Times New Roman"/>
+          <w:i/>
+          <w:iCs/>
+          <w:color w:val="871094"/>
+          <w:kern w:val="0"/>
+          <w:sz w:val="21"/>
+          <w:szCs w:val="21"/>
+          <w:lang w:eastAsia="en-IN"/>
+          <w14:ligatures w14:val="none"/>
+        </w:rPr>
+        <w:t>out</w:t>
+      </w:r>
+      <w:r>
+        <w:rPr>
+          <w:rFonts w:ascii="Source Code Pro" w:eastAsia="Times New Roman" w:hAnsi="Source Code Pro" w:cs="Times New Roman"/>
+          <w:color w:val="080808"/>
+          <w:kern w:val="0"/>
+          <w:sz w:val="21"/>
+          <w:szCs w:val="21"/>
+          <w:lang w:eastAsia="en-IN"/>
+          <w14:ligatures w14:val="none"/>
+        </w:rPr>
+        <w:t>.println(</w:t>
+      </w:r>
+      <w:r>
+        <w:rPr>
+          <w:rFonts w:ascii="Source Code Pro" w:eastAsia="Times New Roman" w:hAnsi="Source Code Pro" w:cs="Times New Roman"/>
+          <w:color w:val="067D17"/>
+          <w:kern w:val="0"/>
+          <w:sz w:val="21"/>
+          <w:szCs w:val="21"/>
+          <w:lang w:eastAsia="en-IN"/>
+          <w14:ligatures w14:val="none"/>
+        </w:rPr>
+        <w:t>"I am a Mega Car! "</w:t>
+      </w:r>
+      <w:r>
+        <w:rPr>
+          <w:rFonts w:ascii="Source Code Pro" w:eastAsia="Times New Roman" w:hAnsi="Source Code Pro" w:cs="Times New Roman"/>
+          <w:color w:val="080808"/>
+          <w:kern w:val="0"/>
+          <w:sz w:val="21"/>
+          <w:szCs w:val="21"/>
+          <w:lang w:eastAsia="en-IN"/>
+          <w14:ligatures w14:val="none"/>
+        </w:rPr>
+        <w:t>);</w:t>
+      </w:r>
+      <w:r>
+        <w:rPr>
+          <w:rFonts w:ascii="Source Code Pro" w:eastAsia="Times New Roman" w:hAnsi="Source Code Pro" w:cs="Times New Roman"/>
+          <w:color w:val="080808"/>
+          <w:kern w:val="0"/>
+          <w:sz w:val="21"/>
+          <w:szCs w:val="21"/>
+          <w:lang w:eastAsia="en-IN"/>
+          <w14:ligatures w14:val="none"/>
+        </w:rPr>
+        <w:br/>
+        <w:t xml:space="preserve">    }</w:t>
+      </w:r>
+      <w:r>
+        <w:rPr>
+          <w:rFonts w:ascii="Source Code Pro" w:eastAsia="Times New Roman" w:hAnsi="Source Code Pro" w:cs="Times New Roman"/>
+          <w:color w:val="080808"/>
+          <w:kern w:val="0"/>
+          <w:sz w:val="21"/>
+          <w:szCs w:val="21"/>
+          <w:lang w:eastAsia="en-IN"/>
+          <w14:ligatures w14:val="none"/>
+        </w:rPr>
+        <w:br/>
+        <w:t>}</w:t>
+      </w:r>
+    </w:p>
+    <w:p>
+      <w:pPr>
+        <w:pStyle w:val="ListParagraph"/>
+        <w:ind w:left="0"/>
+      </w:pPr>
+    </w:p>
+    <w:p>
+      <w:pPr>
+        <w:pStyle w:val="ListParagraph"/>
+        <w:ind w:left="0"/>
+      </w:pPr>
+    </w:p>
+    <w:p>
+      <w:pPr>
+        <w:shd w:val="clear" w:color="auto" w:fill="FFFFFF"/>
+        <w:spacing w:after="0" w:line="240" w:lineRule="auto"/>
+        <w:rPr>
+          <w:rFonts w:ascii="Source Code Pro" w:eastAsia="Times New Roman" w:hAnsi="Source Code Pro" w:cs="Times New Roman"/>
+          <w:color w:val="080808"/>
+          <w:kern w:val="0"/>
+          <w:sz w:val="21"/>
+          <w:szCs w:val="21"/>
+          <w:lang w:eastAsia="en-IN"/>
+          <w14:ligatures w14:val="none"/>
+        </w:rPr>
+      </w:pPr>
+      <w:r>
+        <w:rPr>
+          <w:rFonts w:ascii="Source Code Pro" w:eastAsia="Times New Roman" w:hAnsi="Source Code Pro" w:cs="Times New Roman"/>
+          <w:color w:val="0033B3"/>
+          <w:kern w:val="0"/>
+          <w:sz w:val="21"/>
+          <w:szCs w:val="21"/>
+          <w:lang w:eastAsia="en-IN"/>
+          <w14:ligatures w14:val="none"/>
+        </w:rPr>
+        <w:t xml:space="preserve">public class </w:t>
+      </w:r>
+      <w:r>
+        <w:rPr>
+          <w:rFonts w:ascii="Source Code Pro" w:eastAsia="Times New Roman" w:hAnsi="Source Code Pro" w:cs="Times New Roman"/>
+          <w:color w:val="000000"/>
+          <w:kern w:val="0"/>
+          <w:sz w:val="21"/>
+          <w:szCs w:val="21"/>
+          <w:lang w:eastAsia="en-IN"/>
+          <w14:ligatures w14:val="none"/>
+        </w:rPr>
+        <w:t xml:space="preserve">MicroCar </w:t>
+      </w:r>
+      <w:r>
+        <w:rPr>
+          <w:rFonts w:ascii="Source Code Pro" w:eastAsia="Times New Roman" w:hAnsi="Source Code Pro" w:cs="Times New Roman"/>
+          <w:color w:val="0033B3"/>
+          <w:kern w:val="0"/>
+          <w:sz w:val="21"/>
+          <w:szCs w:val="21"/>
+          <w:lang w:eastAsia="en-IN"/>
+          <w14:ligatures w14:val="none"/>
+        </w:rPr>
+        <w:t xml:space="preserve">implements </w:t>
+      </w:r>
+      <w:r>
+        <w:rPr>
+          <w:rFonts w:ascii="Source Code Pro" w:eastAsia="Times New Roman" w:hAnsi="Source Code Pro" w:cs="Times New Roman"/>
+          <w:color w:val="000000"/>
+          <w:kern w:val="0"/>
+          <w:sz w:val="21"/>
+          <w:szCs w:val="21"/>
+          <w:lang w:eastAsia="en-IN"/>
+          <w14:ligatures w14:val="none"/>
+        </w:rPr>
+        <w:t>Vehicle</w:t>
+      </w:r>
+      <w:r>
+        <w:rPr>
+          <w:rFonts w:ascii="Source Code Pro" w:eastAsia="Times New Roman" w:hAnsi="Source Code Pro" w:cs="Times New Roman"/>
+          <w:color w:val="080808"/>
+          <w:kern w:val="0"/>
+          <w:sz w:val="21"/>
+          <w:szCs w:val="21"/>
+          <w:lang w:eastAsia="en-IN"/>
+          <w14:ligatures w14:val="none"/>
+        </w:rPr>
+        <w:t>{</w:t>
+      </w:r>
+      <w:r>
+        <w:rPr>
+          <w:rFonts w:ascii="Source Code Pro" w:eastAsia="Times New Roman" w:hAnsi="Source Code Pro" w:cs="Times New Roman"/>
+          <w:color w:val="080808"/>
+          <w:kern w:val="0"/>
+          <w:sz w:val="21"/>
+          <w:szCs w:val="21"/>
+          <w:lang w:eastAsia="en-IN"/>
+          <w14:ligatures w14:val="none"/>
+        </w:rPr>
+        <w:br/>
+        <w:t xml:space="preserve">    </w:t>
+      </w:r>
+      <w:r>
+        <w:rPr>
+          <w:rFonts w:ascii="Source Code Pro" w:eastAsia="Times New Roman" w:hAnsi="Source Code Pro" w:cs="Times New Roman"/>
+          <w:color w:val="9E880D"/>
+          <w:kern w:val="0"/>
+          <w:sz w:val="21"/>
+          <w:szCs w:val="21"/>
+          <w:lang w:eastAsia="en-IN"/>
+          <w14:ligatures w14:val="none"/>
+        </w:rPr>
+        <w:t>@Override</w:t>
+      </w:r>
+      <w:r>
+        <w:rPr>
+          <w:rFonts w:ascii="Source Code Pro" w:eastAsia="Times New Roman" w:hAnsi="Source Code Pro" w:cs="Times New Roman"/>
+          <w:color w:val="9E880D"/>
+          <w:kern w:val="0"/>
+          <w:sz w:val="21"/>
+          <w:szCs w:val="21"/>
+          <w:lang w:eastAsia="en-IN"/>
+          <w14:ligatures w14:val="none"/>
+        </w:rPr>
+        <w:br/>
+        <w:t xml:space="preserve">    </w:t>
+      </w:r>
+      <w:r>
+        <w:rPr>
+          <w:rFonts w:ascii="Source Code Pro" w:eastAsia="Times New Roman" w:hAnsi="Source Code Pro" w:cs="Times New Roman"/>
+          <w:color w:val="0033B3"/>
+          <w:kern w:val="0"/>
+          <w:sz w:val="21"/>
+          <w:szCs w:val="21"/>
+          <w:lang w:eastAsia="en-IN"/>
+          <w14:ligatures w14:val="none"/>
+        </w:rPr>
+        <w:t xml:space="preserve">public void </w:t>
+      </w:r>
+      <w:r>
+        <w:rPr>
+          <w:rFonts w:ascii="Source Code Pro" w:eastAsia="Times New Roman" w:hAnsi="Source Code Pro" w:cs="Times New Roman"/>
+          <w:color w:val="00627A"/>
+          <w:kern w:val="0"/>
+          <w:sz w:val="21"/>
+          <w:szCs w:val="21"/>
+          <w:lang w:eastAsia="en-IN"/>
+          <w14:ligatures w14:val="none"/>
+        </w:rPr>
+        <w:t>getInfo</w:t>
+      </w:r>
+      <w:r>
+        <w:rPr>
+          <w:rFonts w:ascii="Source Code Pro" w:eastAsia="Times New Roman" w:hAnsi="Source Code Pro" w:cs="Times New Roman"/>
+          <w:color w:val="080808"/>
+          <w:kern w:val="0"/>
+          <w:sz w:val="21"/>
+          <w:szCs w:val="21"/>
+          <w:lang w:eastAsia="en-IN"/>
+          <w14:ligatures w14:val="none"/>
+        </w:rPr>
+        <w:t>() {</w:t>
+      </w:r>
+      <w:r>
+        <w:rPr>
+          <w:rFonts w:ascii="Source Code Pro" w:eastAsia="Times New Roman" w:hAnsi="Source Code Pro" w:cs="Times New Roman"/>
+          <w:color w:val="080808"/>
+          <w:kern w:val="0"/>
+          <w:sz w:val="21"/>
+          <w:szCs w:val="21"/>
+          <w:lang w:eastAsia="en-IN"/>
+          <w14:ligatures w14:val="none"/>
+        </w:rPr>
+        <w:br/>
+        <w:t xml:space="preserve">         </w:t>
+      </w:r>
+      <w:r>
+        <w:rPr>
+          <w:rFonts w:ascii="Source Code Pro" w:eastAsia="Times New Roman" w:hAnsi="Source Code Pro" w:cs="Times New Roman"/>
+          <w:color w:val="000000"/>
+          <w:kern w:val="0"/>
+          <w:sz w:val="21"/>
+          <w:szCs w:val="21"/>
+          <w:lang w:eastAsia="en-IN"/>
+          <w14:ligatures w14:val="none"/>
+        </w:rPr>
+        <w:t>System</w:t>
+      </w:r>
+      <w:r>
+        <w:rPr>
+          <w:rFonts w:ascii="Source Code Pro" w:eastAsia="Times New Roman" w:hAnsi="Source Code Pro" w:cs="Times New Roman"/>
+          <w:color w:val="080808"/>
+          <w:kern w:val="0"/>
+          <w:sz w:val="21"/>
+          <w:szCs w:val="21"/>
+          <w:lang w:eastAsia="en-IN"/>
+          <w14:ligatures w14:val="none"/>
+        </w:rPr>
+        <w:t>.</w:t>
+      </w:r>
+      <w:r>
+        <w:rPr>
+          <w:rFonts w:ascii="Source Code Pro" w:eastAsia="Times New Roman" w:hAnsi="Source Code Pro" w:cs="Times New Roman"/>
+          <w:i/>
+          <w:iCs/>
+          <w:color w:val="871094"/>
+          <w:kern w:val="0"/>
+          <w:sz w:val="21"/>
+          <w:szCs w:val="21"/>
+          <w:lang w:eastAsia="en-IN"/>
+          <w14:ligatures w14:val="none"/>
+        </w:rPr>
+        <w:t>out</w:t>
+      </w:r>
+      <w:r>
+        <w:rPr>
+          <w:rFonts w:ascii="Source Code Pro" w:eastAsia="Times New Roman" w:hAnsi="Source Code Pro" w:cs="Times New Roman"/>
+          <w:color w:val="080808"/>
+          <w:kern w:val="0"/>
+          <w:sz w:val="21"/>
+          <w:szCs w:val="21"/>
+          <w:lang w:eastAsia="en-IN"/>
+          <w14:ligatures w14:val="none"/>
+        </w:rPr>
+        <w:t>.println(</w:t>
+      </w:r>
+      <w:r>
+        <w:rPr>
+          <w:rFonts w:ascii="Source Code Pro" w:eastAsia="Times New Roman" w:hAnsi="Source Code Pro" w:cs="Times New Roman"/>
+          <w:color w:val="067D17"/>
+          <w:kern w:val="0"/>
+          <w:sz w:val="21"/>
+          <w:szCs w:val="21"/>
+          <w:lang w:eastAsia="en-IN"/>
+          <w14:ligatures w14:val="none"/>
+        </w:rPr>
+        <w:t>"I am a Micro Car! "</w:t>
+      </w:r>
+      <w:r>
+        <w:rPr>
+          <w:rFonts w:ascii="Source Code Pro" w:eastAsia="Times New Roman" w:hAnsi="Source Code Pro" w:cs="Times New Roman"/>
+          <w:color w:val="080808"/>
+          <w:kern w:val="0"/>
+          <w:sz w:val="21"/>
+          <w:szCs w:val="21"/>
+          <w:lang w:eastAsia="en-IN"/>
+          <w14:ligatures w14:val="none"/>
+        </w:rPr>
+        <w:t>);</w:t>
+      </w:r>
+      <w:r>
+        <w:rPr>
+          <w:rFonts w:ascii="Source Code Pro" w:eastAsia="Times New Roman" w:hAnsi="Source Code Pro" w:cs="Times New Roman"/>
+          <w:color w:val="080808"/>
+          <w:kern w:val="0"/>
+          <w:sz w:val="21"/>
+          <w:szCs w:val="21"/>
+          <w:lang w:eastAsia="en-IN"/>
+          <w14:ligatures w14:val="none"/>
+        </w:rPr>
+        <w:br/>
+        <w:t xml:space="preserve">    }</w:t>
+      </w:r>
+      <w:r>
+        <w:rPr>
+          <w:rFonts w:ascii="Source Code Pro" w:eastAsia="Times New Roman" w:hAnsi="Source Code Pro" w:cs="Times New Roman"/>
+          <w:color w:val="080808"/>
+          <w:kern w:val="0"/>
+          <w:sz w:val="21"/>
+          <w:szCs w:val="21"/>
+          <w:lang w:eastAsia="en-IN"/>
+          <w14:ligatures w14:val="none"/>
+        </w:rPr>
+        <w:br/>
+        <w:t>}</w:t>
+      </w:r>
+    </w:p>
+    <w:p>
+      <w:pPr>
+        <w:pStyle w:val="ListParagraph"/>
+        <w:ind w:left="0"/>
+      </w:pPr>
+    </w:p>
+    <w:p>
+      <w:pPr>
+        <w:pStyle w:val="ListParagraph"/>
+        <w:ind w:left="0"/>
+      </w:pPr>
+    </w:p>
+    <w:p>
+      <w:pPr>
+        <w:shd w:val="clear" w:color="auto" w:fill="FFFFFF"/>
+        <w:spacing w:after="0" w:line="240" w:lineRule="auto"/>
+        <w:rPr>
+          <w:rFonts w:ascii="Source Code Pro" w:eastAsia="Times New Roman" w:hAnsi="Source Code Pro" w:cs="Times New Roman"/>
+          <w:color w:val="080808"/>
+          <w:kern w:val="0"/>
+          <w:sz w:val="21"/>
+          <w:szCs w:val="21"/>
+          <w:lang w:eastAsia="en-IN"/>
+          <w14:ligatures w14:val="none"/>
+        </w:rPr>
+      </w:pPr>
+      <w:r>
+        <w:rPr>
+          <w:rFonts w:ascii="Source Code Pro" w:eastAsia="Times New Roman" w:hAnsi="Source Code Pro" w:cs="Times New Roman"/>
+          <w:color w:val="0033B3"/>
+          <w:kern w:val="0"/>
+          <w:sz w:val="21"/>
+          <w:szCs w:val="21"/>
+          <w:lang w:eastAsia="en-IN"/>
+          <w14:ligatures w14:val="none"/>
+        </w:rPr>
+        <w:t xml:space="preserve">public class </w:t>
+      </w:r>
+      <w:r>
+        <w:rPr>
+          <w:rFonts w:ascii="Source Code Pro" w:eastAsia="Times New Roman" w:hAnsi="Source Code Pro" w:cs="Times New Roman"/>
+          <w:color w:val="000000"/>
+          <w:kern w:val="0"/>
+          <w:sz w:val="21"/>
+          <w:szCs w:val="21"/>
+          <w:lang w:eastAsia="en-IN"/>
+          <w14:ligatures w14:val="none"/>
+        </w:rPr>
+        <w:t xml:space="preserve">NormalBike </w:t>
+      </w:r>
+      <w:r>
+        <w:rPr>
+          <w:rFonts w:ascii="Source Code Pro" w:eastAsia="Times New Roman" w:hAnsi="Source Code Pro" w:cs="Times New Roman"/>
+          <w:color w:val="0033B3"/>
+          <w:kern w:val="0"/>
+          <w:sz w:val="21"/>
+          <w:szCs w:val="21"/>
+          <w:lang w:eastAsia="en-IN"/>
+          <w14:ligatures w14:val="none"/>
+        </w:rPr>
+        <w:t xml:space="preserve">implements </w:t>
+      </w:r>
+      <w:r>
+        <w:rPr>
+          <w:rFonts w:ascii="Source Code Pro" w:eastAsia="Times New Roman" w:hAnsi="Source Code Pro" w:cs="Times New Roman"/>
+          <w:color w:val="000000"/>
+          <w:kern w:val="0"/>
+          <w:sz w:val="21"/>
+          <w:szCs w:val="21"/>
+          <w:lang w:eastAsia="en-IN"/>
+          <w14:ligatures w14:val="none"/>
+        </w:rPr>
+        <w:t>Vehicle</w:t>
+      </w:r>
+      <w:r>
+        <w:rPr>
+          <w:rFonts w:ascii="Source Code Pro" w:eastAsia="Times New Roman" w:hAnsi="Source Code Pro" w:cs="Times New Roman"/>
+          <w:color w:val="080808"/>
+          <w:kern w:val="0"/>
+          <w:sz w:val="21"/>
+          <w:szCs w:val="21"/>
+          <w:lang w:eastAsia="en-IN"/>
+          <w14:ligatures w14:val="none"/>
+        </w:rPr>
+        <w:t>{</w:t>
+      </w:r>
+      <w:r>
+        <w:rPr>
+          <w:rFonts w:ascii="Source Code Pro" w:eastAsia="Times New Roman" w:hAnsi="Source Code Pro" w:cs="Times New Roman"/>
+          <w:color w:val="080808"/>
+          <w:kern w:val="0"/>
+          <w:sz w:val="21"/>
+          <w:szCs w:val="21"/>
+          <w:lang w:eastAsia="en-IN"/>
+          <w14:ligatures w14:val="none"/>
+        </w:rPr>
+        <w:br/>
+        <w:t xml:space="preserve">    </w:t>
+      </w:r>
+      <w:r>
+        <w:rPr>
+          <w:rFonts w:ascii="Source Code Pro" w:eastAsia="Times New Roman" w:hAnsi="Source Code Pro" w:cs="Times New Roman"/>
+          <w:color w:val="9E880D"/>
+          <w:kern w:val="0"/>
+          <w:sz w:val="21"/>
+          <w:szCs w:val="21"/>
+          <w:lang w:eastAsia="en-IN"/>
+          <w14:ligatures w14:val="none"/>
+        </w:rPr>
+        <w:t>@Override</w:t>
+      </w:r>
+      <w:r>
+        <w:rPr>
+          <w:rFonts w:ascii="Source Code Pro" w:eastAsia="Times New Roman" w:hAnsi="Source Code Pro" w:cs="Times New Roman"/>
+          <w:color w:val="9E880D"/>
+          <w:kern w:val="0"/>
+          <w:sz w:val="21"/>
+          <w:szCs w:val="21"/>
+          <w:lang w:eastAsia="en-IN"/>
+          <w14:ligatures w14:val="none"/>
+        </w:rPr>
+        <w:br/>
+        <w:t xml:space="preserve">    </w:t>
+      </w:r>
+      <w:r>
+        <w:rPr>
+          <w:rFonts w:ascii="Source Code Pro" w:eastAsia="Times New Roman" w:hAnsi="Source Code Pro" w:cs="Times New Roman"/>
+          <w:color w:val="0033B3"/>
+          <w:kern w:val="0"/>
+          <w:sz w:val="21"/>
+          <w:szCs w:val="21"/>
+          <w:lang w:eastAsia="en-IN"/>
+          <w14:ligatures w14:val="none"/>
+        </w:rPr>
+        <w:t xml:space="preserve">public void </w:t>
+      </w:r>
+      <w:r>
+        <w:rPr>
+          <w:rFonts w:ascii="Source Code Pro" w:eastAsia="Times New Roman" w:hAnsi="Source Code Pro" w:cs="Times New Roman"/>
+          <w:color w:val="00627A"/>
+          <w:kern w:val="0"/>
+          <w:sz w:val="21"/>
+          <w:szCs w:val="21"/>
+          <w:lang w:eastAsia="en-IN"/>
+          <w14:ligatures w14:val="none"/>
+        </w:rPr>
+        <w:t>getInfo</w:t>
+      </w:r>
+      <w:r>
+        <w:rPr>
+          <w:rFonts w:ascii="Source Code Pro" w:eastAsia="Times New Roman" w:hAnsi="Source Code Pro" w:cs="Times New Roman"/>
+          <w:color w:val="080808"/>
+          <w:kern w:val="0"/>
+          <w:sz w:val="21"/>
+          <w:szCs w:val="21"/>
+          <w:lang w:eastAsia="en-IN"/>
+          <w14:ligatures w14:val="none"/>
+        </w:rPr>
+        <w:t>() {</w:t>
+      </w:r>
+      <w:r>
+        <w:rPr>
+          <w:rFonts w:ascii="Source Code Pro" w:eastAsia="Times New Roman" w:hAnsi="Source Code Pro" w:cs="Times New Roman"/>
+          <w:color w:val="080808"/>
+          <w:kern w:val="0"/>
+          <w:sz w:val="21"/>
+          <w:szCs w:val="21"/>
+          <w:lang w:eastAsia="en-IN"/>
+          <w14:ligatures w14:val="none"/>
+        </w:rPr>
+        <w:br/>
+        <w:t xml:space="preserve">        </w:t>
+      </w:r>
+      <w:r>
+        <w:rPr>
+          <w:rFonts w:ascii="Source Code Pro" w:eastAsia="Times New Roman" w:hAnsi="Source Code Pro" w:cs="Times New Roman"/>
+          <w:color w:val="000000"/>
+          <w:kern w:val="0"/>
+          <w:sz w:val="21"/>
+          <w:szCs w:val="21"/>
+          <w:lang w:eastAsia="en-IN"/>
+          <w14:ligatures w14:val="none"/>
+        </w:rPr>
+        <w:t>System</w:t>
+      </w:r>
+      <w:r>
+        <w:rPr>
+          <w:rFonts w:ascii="Source Code Pro" w:eastAsia="Times New Roman" w:hAnsi="Source Code Pro" w:cs="Times New Roman"/>
+          <w:color w:val="080808"/>
+          <w:kern w:val="0"/>
+          <w:sz w:val="21"/>
+          <w:szCs w:val="21"/>
+          <w:lang w:eastAsia="en-IN"/>
+          <w14:ligatures w14:val="none"/>
+        </w:rPr>
+        <w:t>.</w:t>
+      </w:r>
+      <w:r>
+        <w:rPr>
+          <w:rFonts w:ascii="Source Code Pro" w:eastAsia="Times New Roman" w:hAnsi="Source Code Pro" w:cs="Times New Roman"/>
+          <w:i/>
+          <w:iCs/>
+          <w:color w:val="871094"/>
+          <w:kern w:val="0"/>
+          <w:sz w:val="21"/>
+          <w:szCs w:val="21"/>
+          <w:lang w:eastAsia="en-IN"/>
+          <w14:ligatures w14:val="none"/>
+        </w:rPr>
+        <w:t>out</w:t>
+      </w:r>
+      <w:r>
+        <w:rPr>
+          <w:rFonts w:ascii="Source Code Pro" w:eastAsia="Times New Roman" w:hAnsi="Source Code Pro" w:cs="Times New Roman"/>
+          <w:color w:val="080808"/>
+          <w:kern w:val="0"/>
+          <w:sz w:val="21"/>
+          <w:szCs w:val="21"/>
+          <w:lang w:eastAsia="en-IN"/>
+          <w14:ligatures w14:val="none"/>
+        </w:rPr>
+        <w:t>.println(</w:t>
+      </w:r>
+      <w:r>
+        <w:rPr>
+          <w:rFonts w:ascii="Source Code Pro" w:eastAsia="Times New Roman" w:hAnsi="Source Code Pro" w:cs="Times New Roman"/>
+          <w:color w:val="067D17"/>
+          <w:kern w:val="0"/>
+          <w:sz w:val="21"/>
+          <w:szCs w:val="21"/>
+          <w:lang w:eastAsia="en-IN"/>
+          <w14:ligatures w14:val="none"/>
+        </w:rPr>
+        <w:t>"I am a Normal Bike! "</w:t>
+      </w:r>
+      <w:r>
+        <w:rPr>
+          <w:rFonts w:ascii="Source Code Pro" w:eastAsia="Times New Roman" w:hAnsi="Source Code Pro" w:cs="Times New Roman"/>
+          <w:color w:val="080808"/>
+          <w:kern w:val="0"/>
+          <w:sz w:val="21"/>
+          <w:szCs w:val="21"/>
+          <w:lang w:eastAsia="en-IN"/>
+          <w14:ligatures w14:val="none"/>
+        </w:rPr>
+        <w:t>);</w:t>
+      </w:r>
+      <w:r>
+        <w:rPr>
+          <w:rFonts w:ascii="Source Code Pro" w:eastAsia="Times New Roman" w:hAnsi="Source Code Pro" w:cs="Times New Roman"/>
+          <w:color w:val="080808"/>
+          <w:kern w:val="0"/>
+          <w:sz w:val="21"/>
+          <w:szCs w:val="21"/>
+          <w:lang w:eastAsia="en-IN"/>
+          <w14:ligatures w14:val="none"/>
+        </w:rPr>
+        <w:br/>
+        <w:t xml:space="preserve">    }</w:t>
+      </w:r>
+      <w:r>
+        <w:rPr>
+          <w:rFonts w:ascii="Source Code Pro" w:eastAsia="Times New Roman" w:hAnsi="Source Code Pro" w:cs="Times New Roman"/>
+          <w:color w:val="080808"/>
+          <w:kern w:val="0"/>
+          <w:sz w:val="21"/>
+          <w:szCs w:val="21"/>
+          <w:lang w:eastAsia="en-IN"/>
+          <w14:ligatures w14:val="none"/>
+        </w:rPr>
+        <w:br/>
+        <w:t>}</w:t>
+      </w:r>
+    </w:p>
+    <w:p>
+      <w:pPr>
+        <w:pStyle w:val="ListParagraph"/>
+        <w:ind w:left="0"/>
+      </w:pPr>
+    </w:p>
+    <w:p>
+      <w:pPr>
+        <w:pStyle w:val="ListParagraph"/>
+        <w:ind w:left="0"/>
+      </w:pPr>
+    </w:p>
+    <w:p>
+      <w:pPr>
+        <w:shd w:val="clear" w:color="auto" w:fill="FFFFFF"/>
+        <w:spacing w:after="0" w:line="240" w:lineRule="auto"/>
+        <w:rPr>
+          <w:rFonts w:ascii="Source Code Pro" w:eastAsia="Times New Roman" w:hAnsi="Source Code Pro" w:cs="Times New Roman"/>
+          <w:color w:val="080808"/>
+          <w:kern w:val="0"/>
+          <w:sz w:val="21"/>
+          <w:szCs w:val="21"/>
+          <w:lang w:eastAsia="en-IN"/>
+          <w14:ligatures w14:val="none"/>
+        </w:rPr>
+      </w:pPr>
+      <w:r>
+        <w:rPr>
+          <w:rFonts w:ascii="Source Code Pro" w:eastAsia="Times New Roman" w:hAnsi="Source Code Pro" w:cs="Times New Roman"/>
+          <w:color w:val="0033B3"/>
+          <w:kern w:val="0"/>
+          <w:sz w:val="21"/>
+          <w:szCs w:val="21"/>
+          <w:lang w:eastAsia="en-IN"/>
+          <w14:ligatures w14:val="none"/>
+        </w:rPr>
+        <w:t xml:space="preserve">public class </w:t>
+      </w:r>
+      <w:r>
+        <w:rPr>
+          <w:rFonts w:ascii="Source Code Pro" w:eastAsia="Times New Roman" w:hAnsi="Source Code Pro" w:cs="Times New Roman"/>
+          <w:color w:val="000000"/>
+          <w:kern w:val="0"/>
+          <w:sz w:val="21"/>
+          <w:szCs w:val="21"/>
+          <w:lang w:eastAsia="en-IN"/>
+          <w14:ligatures w14:val="none"/>
+        </w:rPr>
+        <w:t xml:space="preserve">SportsBike </w:t>
+      </w:r>
+      <w:r>
+        <w:rPr>
+          <w:rFonts w:ascii="Source Code Pro" w:eastAsia="Times New Roman" w:hAnsi="Source Code Pro" w:cs="Times New Roman"/>
+          <w:color w:val="0033B3"/>
+          <w:kern w:val="0"/>
+          <w:sz w:val="21"/>
+          <w:szCs w:val="21"/>
+          <w:lang w:eastAsia="en-IN"/>
+          <w14:ligatures w14:val="none"/>
+        </w:rPr>
+        <w:t xml:space="preserve">implements </w:t>
+      </w:r>
+      <w:r>
+        <w:rPr>
+          <w:rFonts w:ascii="Source Code Pro" w:eastAsia="Times New Roman" w:hAnsi="Source Code Pro" w:cs="Times New Roman"/>
+          <w:color w:val="000000"/>
+          <w:kern w:val="0"/>
+          <w:sz w:val="21"/>
+          <w:szCs w:val="21"/>
+          <w:lang w:eastAsia="en-IN"/>
+          <w14:ligatures w14:val="none"/>
+        </w:rPr>
+        <w:t>Vehicle</w:t>
+      </w:r>
+      <w:r>
+        <w:rPr>
+          <w:rFonts w:ascii="Source Code Pro" w:eastAsia="Times New Roman" w:hAnsi="Source Code Pro" w:cs="Times New Roman"/>
+          <w:color w:val="080808"/>
+          <w:kern w:val="0"/>
+          <w:sz w:val="21"/>
+          <w:szCs w:val="21"/>
+          <w:lang w:eastAsia="en-IN"/>
+          <w14:ligatures w14:val="none"/>
+        </w:rPr>
+        <w:t>{</w:t>
+      </w:r>
+      <w:r>
+        <w:rPr>
+          <w:rFonts w:ascii="Source Code Pro" w:eastAsia="Times New Roman" w:hAnsi="Source Code Pro" w:cs="Times New Roman"/>
+          <w:color w:val="080808"/>
+          <w:kern w:val="0"/>
+          <w:sz w:val="21"/>
+          <w:szCs w:val="21"/>
+          <w:lang w:eastAsia="en-IN"/>
+          <w14:ligatures w14:val="none"/>
+        </w:rPr>
+        <w:br/>
+      </w:r>
+      <w:r>
+        <w:rPr>
+          <w:rFonts w:ascii="Source Code Pro" w:eastAsia="Times New Roman" w:hAnsi="Source Code Pro" w:cs="Times New Roman"/>
+          <w:color w:val="080808"/>
+          <w:kern w:val="0"/>
+          <w:sz w:val="21"/>
+          <w:szCs w:val="21"/>
+          <w:lang w:eastAsia="en-IN"/>
+          <w14:ligatures w14:val="none"/>
+        </w:rPr>
+        <w:br/>
+        <w:t xml:space="preserve">    </w:t>
+      </w:r>
+      <w:r>
+        <w:rPr>
+          <w:rFonts w:ascii="Source Code Pro" w:eastAsia="Times New Roman" w:hAnsi="Source Code Pro" w:cs="Times New Roman"/>
+          <w:color w:val="9E880D"/>
+          <w:kern w:val="0"/>
+          <w:sz w:val="21"/>
+          <w:szCs w:val="21"/>
+          <w:lang w:eastAsia="en-IN"/>
+          <w14:ligatures w14:val="none"/>
+        </w:rPr>
+        <w:t>@Override</w:t>
+      </w:r>
+      <w:r>
+        <w:rPr>
+          <w:rFonts w:ascii="Source Code Pro" w:eastAsia="Times New Roman" w:hAnsi="Source Code Pro" w:cs="Times New Roman"/>
+          <w:color w:val="9E880D"/>
+          <w:kern w:val="0"/>
+          <w:sz w:val="21"/>
+          <w:szCs w:val="21"/>
+          <w:lang w:eastAsia="en-IN"/>
+          <w14:ligatures w14:val="none"/>
+        </w:rPr>
+        <w:br/>
+        <w:t xml:space="preserve">    </w:t>
+      </w:r>
+      <w:r>
+        <w:rPr>
+          <w:rFonts w:ascii="Source Code Pro" w:eastAsia="Times New Roman" w:hAnsi="Source Code Pro" w:cs="Times New Roman"/>
+          <w:color w:val="0033B3"/>
+          <w:kern w:val="0"/>
+          <w:sz w:val="21"/>
+          <w:szCs w:val="21"/>
+          <w:lang w:eastAsia="en-IN"/>
+          <w14:ligatures w14:val="none"/>
+        </w:rPr>
+        <w:t xml:space="preserve">public void </w:t>
+      </w:r>
+      <w:r>
+        <w:rPr>
+          <w:rFonts w:ascii="Source Code Pro" w:eastAsia="Times New Roman" w:hAnsi="Source Code Pro" w:cs="Times New Roman"/>
+          <w:color w:val="00627A"/>
+          <w:kern w:val="0"/>
+          <w:sz w:val="21"/>
+          <w:szCs w:val="21"/>
+          <w:lang w:eastAsia="en-IN"/>
+          <w14:ligatures w14:val="none"/>
+        </w:rPr>
+        <w:t>getInfo</w:t>
+      </w:r>
+      <w:r>
+        <w:rPr>
+          <w:rFonts w:ascii="Source Code Pro" w:eastAsia="Times New Roman" w:hAnsi="Source Code Pro" w:cs="Times New Roman"/>
+          <w:color w:val="080808"/>
+          <w:kern w:val="0"/>
+          <w:sz w:val="21"/>
+          <w:szCs w:val="21"/>
+          <w:lang w:eastAsia="en-IN"/>
+          <w14:ligatures w14:val="none"/>
+        </w:rPr>
+        <w:t>() {</w:t>
+      </w:r>
+      <w:r>
+        <w:rPr>
+          <w:rFonts w:ascii="Source Code Pro" w:eastAsia="Times New Roman" w:hAnsi="Source Code Pro" w:cs="Times New Roman"/>
+          <w:color w:val="080808"/>
+          <w:kern w:val="0"/>
+          <w:sz w:val="21"/>
+          <w:szCs w:val="21"/>
+          <w:lang w:eastAsia="en-IN"/>
+          <w14:ligatures w14:val="none"/>
+        </w:rPr>
+        <w:br/>
+        <w:t xml:space="preserve">        </w:t>
+      </w:r>
+      <w:r>
+        <w:rPr>
+          <w:rFonts w:ascii="Source Code Pro" w:eastAsia="Times New Roman" w:hAnsi="Source Code Pro" w:cs="Times New Roman"/>
+          <w:color w:val="000000"/>
+          <w:kern w:val="0"/>
+          <w:sz w:val="21"/>
+          <w:szCs w:val="21"/>
+          <w:lang w:eastAsia="en-IN"/>
+          <w14:ligatures w14:val="none"/>
+        </w:rPr>
+        <w:t>System</w:t>
+      </w:r>
+      <w:r>
+        <w:rPr>
+          <w:rFonts w:ascii="Source Code Pro" w:eastAsia="Times New Roman" w:hAnsi="Source Code Pro" w:cs="Times New Roman"/>
+          <w:color w:val="080808"/>
+          <w:kern w:val="0"/>
+          <w:sz w:val="21"/>
+          <w:szCs w:val="21"/>
+          <w:lang w:eastAsia="en-IN"/>
+          <w14:ligatures w14:val="none"/>
+        </w:rPr>
+        <w:t>.</w:t>
+      </w:r>
+      <w:r>
+        <w:rPr>
+          <w:rFonts w:ascii="Source Code Pro" w:eastAsia="Times New Roman" w:hAnsi="Source Code Pro" w:cs="Times New Roman"/>
+          <w:i/>
+          <w:iCs/>
+          <w:color w:val="871094"/>
+          <w:kern w:val="0"/>
+          <w:sz w:val="21"/>
+          <w:szCs w:val="21"/>
+          <w:lang w:eastAsia="en-IN"/>
+          <w14:ligatures w14:val="none"/>
+        </w:rPr>
+        <w:t>out</w:t>
+      </w:r>
+      <w:r>
+        <w:rPr>
+          <w:rFonts w:ascii="Source Code Pro" w:eastAsia="Times New Roman" w:hAnsi="Source Code Pro" w:cs="Times New Roman"/>
+          <w:color w:val="080808"/>
+          <w:kern w:val="0"/>
+          <w:sz w:val="21"/>
+          <w:szCs w:val="21"/>
+          <w:lang w:eastAsia="en-IN"/>
+          <w14:ligatures w14:val="none"/>
+        </w:rPr>
+        <w:t>.println(</w:t>
+      </w:r>
+      <w:r>
+        <w:rPr>
+          <w:rFonts w:ascii="Source Code Pro" w:eastAsia="Times New Roman" w:hAnsi="Source Code Pro" w:cs="Times New Roman"/>
+          <w:color w:val="067D17"/>
+          <w:kern w:val="0"/>
+          <w:sz w:val="21"/>
+          <w:szCs w:val="21"/>
+          <w:lang w:eastAsia="en-IN"/>
+          <w14:ligatures w14:val="none"/>
+        </w:rPr>
+        <w:t>"I am a Sports Bike! "</w:t>
+      </w:r>
+      <w:r>
+        <w:rPr>
+          <w:rFonts w:ascii="Source Code Pro" w:eastAsia="Times New Roman" w:hAnsi="Source Code Pro" w:cs="Times New Roman"/>
+          <w:color w:val="080808"/>
+          <w:kern w:val="0"/>
+          <w:sz w:val="21"/>
+          <w:szCs w:val="21"/>
+          <w:lang w:eastAsia="en-IN"/>
+          <w14:ligatures w14:val="none"/>
+        </w:rPr>
+        <w:t>);</w:t>
+      </w:r>
+      <w:r>
+        <w:rPr>
+          <w:rFonts w:ascii="Source Code Pro" w:eastAsia="Times New Roman" w:hAnsi="Source Code Pro" w:cs="Times New Roman"/>
+          <w:color w:val="080808"/>
+          <w:kern w:val="0"/>
+          <w:sz w:val="21"/>
+          <w:szCs w:val="21"/>
+          <w:lang w:eastAsia="en-IN"/>
+          <w14:ligatures w14:val="none"/>
+        </w:rPr>
+        <w:br/>
+        <w:t xml:space="preserve">    }</w:t>
+      </w:r>
+      <w:r>
+        <w:rPr>
+          <w:rFonts w:ascii="Source Code Pro" w:eastAsia="Times New Roman" w:hAnsi="Source Code Pro" w:cs="Times New Roman"/>
+          <w:color w:val="080808"/>
+          <w:kern w:val="0"/>
+          <w:sz w:val="21"/>
+          <w:szCs w:val="21"/>
+          <w:lang w:eastAsia="en-IN"/>
+          <w14:ligatures w14:val="none"/>
+        </w:rPr>
+        <w:br/>
+      </w:r>
+      <w:r>
+        <w:rPr>
+          <w:rFonts w:ascii="Source Code Pro" w:eastAsia="Times New Roman" w:hAnsi="Source Code Pro" w:cs="Times New Roman"/>
+          <w:color w:val="080808"/>
+          <w:kern w:val="0"/>
+          <w:sz w:val="21"/>
+          <w:szCs w:val="21"/>
+          <w:lang w:eastAsia="en-IN"/>
+          <w14:ligatures w14:val="none"/>
+        </w:rPr>
+        <w:lastRenderedPageBreak/>
+        <w:br/>
+        <w:t>}</w:t>
+      </w:r>
+    </w:p>
+    <w:p>
+      <w:pPr>
+        <w:pStyle w:val="ListParagraph"/>
+        <w:ind w:left="0"/>
+      </w:pPr>
+    </w:p>
+    <w:p>
+      <w:pPr>
+        <w:pStyle w:val="ListParagraph"/>
+        <w:ind w:left="0"/>
+      </w:pPr>
+    </w:p>
+    <w:p>
+      <w:pPr>
+        <w:pStyle w:val="ListParagraph"/>
+        <w:ind w:left="0"/>
+      </w:pPr>
+    </w:p>
+    <w:p>
+      <w:pPr>
+        <w:pStyle w:val="ListParagraph"/>
+        <w:ind w:left="0"/>
+      </w:pPr>
+    </w:p>
+    <w:p>
+      <w:pPr>
+        <w:pStyle w:val="ListParagraph"/>
+        <w:ind w:left="0"/>
+      </w:pPr>
+    </w:p>
+    <w:p>
+      <w:pPr>
+        <w:pStyle w:val="ListParagraph"/>
+        <w:ind w:left="0"/>
+      </w:pPr>
+    </w:p>
+    <w:p>
+      <w:pPr>
+        <w:shd w:val="clear" w:color="auto" w:fill="FFFFFF"/>
+        <w:spacing w:after="0" w:line="240" w:lineRule="auto"/>
+        <w:rPr>
+          <w:rFonts w:ascii="Source Code Pro" w:eastAsia="Times New Roman" w:hAnsi="Source Code Pro" w:cs="Times New Roman"/>
+          <w:color w:val="080808"/>
+          <w:kern w:val="0"/>
+          <w:sz w:val="21"/>
+          <w:szCs w:val="21"/>
+          <w:lang w:eastAsia="en-IN"/>
+          <w14:ligatures w14:val="none"/>
+        </w:rPr>
+      </w:pPr>
+      <w:r>
+        <w:rPr>
+          <w:rFonts w:ascii="Source Code Pro" w:eastAsia="Times New Roman" w:hAnsi="Source Code Pro" w:cs="Times New Roman"/>
+          <w:color w:val="0033B3"/>
+          <w:kern w:val="0"/>
+          <w:sz w:val="21"/>
+          <w:szCs w:val="21"/>
+          <w:lang w:eastAsia="en-IN"/>
+          <w14:ligatures w14:val="none"/>
+        </w:rPr>
+        <w:t xml:space="preserve">public class </w:t>
+      </w:r>
+      <w:r>
+        <w:rPr>
+          <w:rFonts w:ascii="Source Code Pro" w:eastAsia="Times New Roman" w:hAnsi="Source Code Pro" w:cs="Times New Roman"/>
+          <w:color w:val="000000"/>
+          <w:kern w:val="0"/>
+          <w:sz w:val="21"/>
+          <w:szCs w:val="21"/>
+          <w:lang w:eastAsia="en-IN"/>
+          <w14:ligatures w14:val="none"/>
+        </w:rPr>
+        <w:t xml:space="preserve">VehicleFactoryProducer </w:t>
+      </w:r>
+      <w:r>
+        <w:rPr>
+          <w:rFonts w:ascii="Source Code Pro" w:eastAsia="Times New Roman" w:hAnsi="Source Code Pro" w:cs="Times New Roman"/>
+          <w:color w:val="080808"/>
+          <w:kern w:val="0"/>
+          <w:sz w:val="21"/>
+          <w:szCs w:val="21"/>
+          <w:lang w:eastAsia="en-IN"/>
+          <w14:ligatures w14:val="none"/>
+        </w:rPr>
+        <w:t>{</w:t>
+      </w:r>
+      <w:r>
+        <w:rPr>
+          <w:rFonts w:ascii="Source Code Pro" w:eastAsia="Times New Roman" w:hAnsi="Source Code Pro" w:cs="Times New Roman"/>
+          <w:color w:val="080808"/>
+          <w:kern w:val="0"/>
+          <w:sz w:val="21"/>
+          <w:szCs w:val="21"/>
+          <w:lang w:eastAsia="en-IN"/>
+          <w14:ligatures w14:val="none"/>
+        </w:rPr>
+        <w:br/>
+        <w:t xml:space="preserve">    </w:t>
+      </w:r>
+      <w:r>
+        <w:rPr>
+          <w:rFonts w:ascii="Source Code Pro" w:eastAsia="Times New Roman" w:hAnsi="Source Code Pro" w:cs="Times New Roman"/>
+          <w:color w:val="0033B3"/>
+          <w:kern w:val="0"/>
+          <w:sz w:val="21"/>
+          <w:szCs w:val="21"/>
+          <w:lang w:eastAsia="en-IN"/>
+          <w14:ligatures w14:val="none"/>
+        </w:rPr>
+        <w:t xml:space="preserve">public static </w:t>
+      </w:r>
+      <w:r>
+        <w:rPr>
+          <w:rFonts w:ascii="Source Code Pro" w:eastAsia="Times New Roman" w:hAnsi="Source Code Pro" w:cs="Times New Roman"/>
+          <w:color w:val="000000"/>
+          <w:kern w:val="0"/>
+          <w:sz w:val="21"/>
+          <w:szCs w:val="21"/>
+          <w:lang w:eastAsia="en-IN"/>
+          <w14:ligatures w14:val="none"/>
+        </w:rPr>
+        <w:t xml:space="preserve">AbstractVehicleFactory </w:t>
+      </w:r>
+      <w:r>
+        <w:rPr>
+          <w:rFonts w:ascii="Source Code Pro" w:eastAsia="Times New Roman" w:hAnsi="Source Code Pro" w:cs="Times New Roman"/>
+          <w:color w:val="00627A"/>
+          <w:kern w:val="0"/>
+          <w:sz w:val="21"/>
+          <w:szCs w:val="21"/>
+          <w:lang w:eastAsia="en-IN"/>
+          <w14:ligatures w14:val="none"/>
+        </w:rPr>
+        <w:t>getFactory</w:t>
+      </w:r>
+      <w:r>
+        <w:rPr>
+          <w:rFonts w:ascii="Source Code Pro" w:eastAsia="Times New Roman" w:hAnsi="Source Code Pro" w:cs="Times New Roman"/>
+          <w:color w:val="080808"/>
+          <w:kern w:val="0"/>
+          <w:sz w:val="21"/>
+          <w:szCs w:val="21"/>
+          <w:lang w:eastAsia="en-IN"/>
+          <w14:ligatures w14:val="none"/>
+        </w:rPr>
+        <w:t>(</w:t>
+      </w:r>
+      <w:r>
+        <w:rPr>
+          <w:rFonts w:ascii="Source Code Pro" w:eastAsia="Times New Roman" w:hAnsi="Source Code Pro" w:cs="Times New Roman"/>
+          <w:color w:val="000000"/>
+          <w:kern w:val="0"/>
+          <w:sz w:val="21"/>
+          <w:szCs w:val="21"/>
+          <w:lang w:eastAsia="en-IN"/>
+          <w14:ligatures w14:val="none"/>
+        </w:rPr>
+        <w:t xml:space="preserve">String </w:t>
+      </w:r>
+      <w:r>
+        <w:rPr>
+          <w:rFonts w:ascii="Source Code Pro" w:eastAsia="Times New Roman" w:hAnsi="Source Code Pro" w:cs="Times New Roman"/>
+          <w:color w:val="080808"/>
+          <w:kern w:val="0"/>
+          <w:sz w:val="21"/>
+          <w:szCs w:val="21"/>
+          <w:lang w:eastAsia="en-IN"/>
+          <w14:ligatures w14:val="none"/>
+        </w:rPr>
+        <w:t>factory ){</w:t>
+      </w:r>
+      <w:r>
+        <w:rPr>
+          <w:rFonts w:ascii="Source Code Pro" w:eastAsia="Times New Roman" w:hAnsi="Source Code Pro" w:cs="Times New Roman"/>
+          <w:color w:val="080808"/>
+          <w:kern w:val="0"/>
+          <w:sz w:val="21"/>
+          <w:szCs w:val="21"/>
+          <w:lang w:eastAsia="en-IN"/>
+          <w14:ligatures w14:val="none"/>
+        </w:rPr>
+        <w:br/>
+        <w:t xml:space="preserve">        </w:t>
+      </w:r>
+      <w:r>
+        <w:rPr>
+          <w:rFonts w:ascii="Source Code Pro" w:eastAsia="Times New Roman" w:hAnsi="Source Code Pro" w:cs="Times New Roman"/>
+          <w:color w:val="0033B3"/>
+          <w:kern w:val="0"/>
+          <w:sz w:val="21"/>
+          <w:szCs w:val="21"/>
+          <w:lang w:eastAsia="en-IN"/>
+          <w14:ligatures w14:val="none"/>
+        </w:rPr>
+        <w:t>if</w:t>
+      </w:r>
+      <w:r>
+        <w:rPr>
+          <w:rFonts w:ascii="Source Code Pro" w:eastAsia="Times New Roman" w:hAnsi="Source Code Pro" w:cs="Times New Roman"/>
+          <w:color w:val="080808"/>
+          <w:kern w:val="0"/>
+          <w:sz w:val="21"/>
+          <w:szCs w:val="21"/>
+          <w:lang w:eastAsia="en-IN"/>
+          <w14:ligatures w14:val="none"/>
+        </w:rPr>
+        <w:t>(factory.equals(</w:t>
+      </w:r>
+      <w:r>
+        <w:rPr>
+          <w:rFonts w:ascii="Source Code Pro" w:eastAsia="Times New Roman" w:hAnsi="Source Code Pro" w:cs="Times New Roman"/>
+          <w:color w:val="067D17"/>
+          <w:kern w:val="0"/>
+          <w:sz w:val="21"/>
+          <w:szCs w:val="21"/>
+          <w:lang w:eastAsia="en-IN"/>
+          <w14:ligatures w14:val="none"/>
+        </w:rPr>
+        <w:t>"car"</w:t>
+      </w:r>
+      <w:r>
+        <w:rPr>
+          <w:rFonts w:ascii="Source Code Pro" w:eastAsia="Times New Roman" w:hAnsi="Source Code Pro" w:cs="Times New Roman"/>
+          <w:color w:val="080808"/>
+          <w:kern w:val="0"/>
+          <w:sz w:val="21"/>
+          <w:szCs w:val="21"/>
+          <w:lang w:eastAsia="en-IN"/>
+          <w14:ligatures w14:val="none"/>
+        </w:rPr>
+        <w:t>)) {</w:t>
+      </w:r>
+      <w:r>
+        <w:rPr>
+          <w:rFonts w:ascii="Source Code Pro" w:eastAsia="Times New Roman" w:hAnsi="Source Code Pro" w:cs="Times New Roman"/>
+          <w:color w:val="080808"/>
+          <w:kern w:val="0"/>
+          <w:sz w:val="21"/>
+          <w:szCs w:val="21"/>
+          <w:lang w:eastAsia="en-IN"/>
+          <w14:ligatures w14:val="none"/>
+        </w:rPr>
+        <w:br/>
+        <w:t xml:space="preserve">            </w:t>
+      </w:r>
+      <w:r>
+        <w:rPr>
+          <w:rFonts w:ascii="Source Code Pro" w:eastAsia="Times New Roman" w:hAnsi="Source Code Pro" w:cs="Times New Roman"/>
+          <w:color w:val="0033B3"/>
+          <w:kern w:val="0"/>
+          <w:sz w:val="21"/>
+          <w:szCs w:val="21"/>
+          <w:lang w:eastAsia="en-IN"/>
+          <w14:ligatures w14:val="none"/>
+        </w:rPr>
+        <w:t xml:space="preserve">return new </w:t>
+      </w:r>
+      <w:r>
+        <w:rPr>
+          <w:rFonts w:ascii="Source Code Pro" w:eastAsia="Times New Roman" w:hAnsi="Source Code Pro" w:cs="Times New Roman"/>
+          <w:color w:val="080808"/>
+          <w:kern w:val="0"/>
+          <w:sz w:val="21"/>
+          <w:szCs w:val="21"/>
+          <w:lang w:eastAsia="en-IN"/>
+          <w14:ligatures w14:val="none"/>
+        </w:rPr>
+        <w:t>CarFactory() ;</w:t>
+      </w:r>
+      <w:r>
+        <w:rPr>
+          <w:rFonts w:ascii="Source Code Pro" w:eastAsia="Times New Roman" w:hAnsi="Source Code Pro" w:cs="Times New Roman"/>
+          <w:color w:val="080808"/>
+          <w:kern w:val="0"/>
+          <w:sz w:val="21"/>
+          <w:szCs w:val="21"/>
+          <w:lang w:eastAsia="en-IN"/>
+          <w14:ligatures w14:val="none"/>
+        </w:rPr>
+        <w:br/>
+        <w:t xml:space="preserve">        } </w:t>
+      </w:r>
+      <w:r>
+        <w:rPr>
+          <w:rFonts w:ascii="Source Code Pro" w:eastAsia="Times New Roman" w:hAnsi="Source Code Pro" w:cs="Times New Roman"/>
+          <w:color w:val="0033B3"/>
+          <w:kern w:val="0"/>
+          <w:sz w:val="21"/>
+          <w:szCs w:val="21"/>
+          <w:lang w:eastAsia="en-IN"/>
+          <w14:ligatures w14:val="none"/>
+        </w:rPr>
+        <w:t xml:space="preserve">else if </w:t>
+      </w:r>
+      <w:r>
+        <w:rPr>
+          <w:rFonts w:ascii="Source Code Pro" w:eastAsia="Times New Roman" w:hAnsi="Source Code Pro" w:cs="Times New Roman"/>
+          <w:color w:val="080808"/>
+          <w:kern w:val="0"/>
+          <w:sz w:val="21"/>
+          <w:szCs w:val="21"/>
+          <w:lang w:eastAsia="en-IN"/>
+          <w14:ligatures w14:val="none"/>
+        </w:rPr>
+        <w:t>(factory.equals(</w:t>
+      </w:r>
+      <w:r>
+        <w:rPr>
+          <w:rFonts w:ascii="Source Code Pro" w:eastAsia="Times New Roman" w:hAnsi="Source Code Pro" w:cs="Times New Roman"/>
+          <w:color w:val="067D17"/>
+          <w:kern w:val="0"/>
+          <w:sz w:val="21"/>
+          <w:szCs w:val="21"/>
+          <w:lang w:eastAsia="en-IN"/>
+          <w14:ligatures w14:val="none"/>
+        </w:rPr>
+        <w:t>"bike"</w:t>
+      </w:r>
+      <w:r>
+        <w:rPr>
+          <w:rFonts w:ascii="Source Code Pro" w:eastAsia="Times New Roman" w:hAnsi="Source Code Pro" w:cs="Times New Roman"/>
+          <w:color w:val="080808"/>
+          <w:kern w:val="0"/>
+          <w:sz w:val="21"/>
+          <w:szCs w:val="21"/>
+          <w:lang w:eastAsia="en-IN"/>
+          <w14:ligatures w14:val="none"/>
+        </w:rPr>
+        <w:t>)) {</w:t>
+      </w:r>
+      <w:r>
+        <w:rPr>
+          <w:rFonts w:ascii="Source Code Pro" w:eastAsia="Times New Roman" w:hAnsi="Source Code Pro" w:cs="Times New Roman"/>
+          <w:color w:val="080808"/>
+          <w:kern w:val="0"/>
+          <w:sz w:val="21"/>
+          <w:szCs w:val="21"/>
+          <w:lang w:eastAsia="en-IN"/>
+          <w14:ligatures w14:val="none"/>
+        </w:rPr>
+        <w:br/>
+        <w:t xml:space="preserve">            </w:t>
+      </w:r>
+      <w:r>
+        <w:rPr>
+          <w:rFonts w:ascii="Source Code Pro" w:eastAsia="Times New Roman" w:hAnsi="Source Code Pro" w:cs="Times New Roman"/>
+          <w:color w:val="0033B3"/>
+          <w:kern w:val="0"/>
+          <w:sz w:val="21"/>
+          <w:szCs w:val="21"/>
+          <w:lang w:eastAsia="en-IN"/>
+          <w14:ligatures w14:val="none"/>
+        </w:rPr>
+        <w:t xml:space="preserve">return new </w:t>
+      </w:r>
+      <w:r>
+        <w:rPr>
+          <w:rFonts w:ascii="Source Code Pro" w:eastAsia="Times New Roman" w:hAnsi="Source Code Pro" w:cs="Times New Roman"/>
+          <w:color w:val="080808"/>
+          <w:kern w:val="0"/>
+          <w:sz w:val="21"/>
+          <w:szCs w:val="21"/>
+          <w:lang w:eastAsia="en-IN"/>
+          <w14:ligatures w14:val="none"/>
+        </w:rPr>
+        <w:t>BikeFactory() ;</w:t>
+      </w:r>
+      <w:r>
+        <w:rPr>
+          <w:rFonts w:ascii="Source Code Pro" w:eastAsia="Times New Roman" w:hAnsi="Source Code Pro" w:cs="Times New Roman"/>
+          <w:color w:val="080808"/>
+          <w:kern w:val="0"/>
+          <w:sz w:val="21"/>
+          <w:szCs w:val="21"/>
+          <w:lang w:eastAsia="en-IN"/>
+          <w14:ligatures w14:val="none"/>
+        </w:rPr>
+        <w:br/>
+        <w:t xml:space="preserve">        }</w:t>
+      </w:r>
+      <w:r>
+        <w:rPr>
+          <w:rFonts w:ascii="Source Code Pro" w:eastAsia="Times New Roman" w:hAnsi="Source Code Pro" w:cs="Times New Roman"/>
+          <w:color w:val="0033B3"/>
+          <w:kern w:val="0"/>
+          <w:sz w:val="21"/>
+          <w:szCs w:val="21"/>
+          <w:lang w:eastAsia="en-IN"/>
+          <w14:ligatures w14:val="none"/>
+        </w:rPr>
+        <w:t xml:space="preserve">else </w:t>
+      </w:r>
+      <w:r>
+        <w:rPr>
+          <w:rFonts w:ascii="Source Code Pro" w:eastAsia="Times New Roman" w:hAnsi="Source Code Pro" w:cs="Times New Roman"/>
+          <w:color w:val="080808"/>
+          <w:kern w:val="0"/>
+          <w:sz w:val="21"/>
+          <w:szCs w:val="21"/>
+          <w:lang w:eastAsia="en-IN"/>
+          <w14:ligatures w14:val="none"/>
+        </w:rPr>
+        <w:t>{</w:t>
+      </w:r>
+      <w:r>
+        <w:rPr>
+          <w:rFonts w:ascii="Source Code Pro" w:eastAsia="Times New Roman" w:hAnsi="Source Code Pro" w:cs="Times New Roman"/>
+          <w:color w:val="080808"/>
+          <w:kern w:val="0"/>
+          <w:sz w:val="21"/>
+          <w:szCs w:val="21"/>
+          <w:lang w:eastAsia="en-IN"/>
+          <w14:ligatures w14:val="none"/>
+        </w:rPr>
+        <w:br/>
+        <w:t xml:space="preserve">            </w:t>
+      </w:r>
+      <w:r>
+        <w:rPr>
+          <w:rFonts w:ascii="Source Code Pro" w:eastAsia="Times New Roman" w:hAnsi="Source Code Pro" w:cs="Times New Roman"/>
+          <w:color w:val="0033B3"/>
+          <w:kern w:val="0"/>
+          <w:sz w:val="21"/>
+          <w:szCs w:val="21"/>
+          <w:lang w:eastAsia="en-IN"/>
+          <w14:ligatures w14:val="none"/>
+        </w:rPr>
+        <w:t>return null</w:t>
+      </w:r>
+      <w:r>
+        <w:rPr>
+          <w:rFonts w:ascii="Source Code Pro" w:eastAsia="Times New Roman" w:hAnsi="Source Code Pro" w:cs="Times New Roman"/>
+          <w:color w:val="080808"/>
+          <w:kern w:val="0"/>
+          <w:sz w:val="21"/>
+          <w:szCs w:val="21"/>
+          <w:lang w:eastAsia="en-IN"/>
+          <w14:ligatures w14:val="none"/>
+        </w:rPr>
+        <w:t>;</w:t>
+      </w:r>
+      <w:r>
+        <w:rPr>
+          <w:rFonts w:ascii="Source Code Pro" w:eastAsia="Times New Roman" w:hAnsi="Source Code Pro" w:cs="Times New Roman"/>
+          <w:color w:val="080808"/>
+          <w:kern w:val="0"/>
+          <w:sz w:val="21"/>
+          <w:szCs w:val="21"/>
+          <w:lang w:eastAsia="en-IN"/>
+          <w14:ligatures w14:val="none"/>
+        </w:rPr>
+        <w:br/>
+        <w:t xml:space="preserve">        }</w:t>
+      </w:r>
+      <w:r>
+        <w:rPr>
+          <w:rFonts w:ascii="Source Code Pro" w:eastAsia="Times New Roman" w:hAnsi="Source Code Pro" w:cs="Times New Roman"/>
+          <w:color w:val="080808"/>
+          <w:kern w:val="0"/>
+          <w:sz w:val="21"/>
+          <w:szCs w:val="21"/>
+          <w:lang w:eastAsia="en-IN"/>
+          <w14:ligatures w14:val="none"/>
+        </w:rPr>
+        <w:br/>
+        <w:t xml:space="preserve">    }</w:t>
+      </w:r>
+      <w:r>
+        <w:rPr>
+          <w:rFonts w:ascii="Source Code Pro" w:eastAsia="Times New Roman" w:hAnsi="Source Code Pro" w:cs="Times New Roman"/>
+          <w:color w:val="080808"/>
+          <w:kern w:val="0"/>
+          <w:sz w:val="21"/>
+          <w:szCs w:val="21"/>
+          <w:lang w:eastAsia="en-IN"/>
+          <w14:ligatures w14:val="none"/>
+        </w:rPr>
+        <w:br/>
+        <w:t>}</w:t>
+      </w:r>
+    </w:p>
+    <w:p>
+      <w:pPr>
+        <w:pStyle w:val="ListParagraph"/>
+        <w:ind w:left="0"/>
+      </w:pPr>
+    </w:p>
+    <w:p>
+      <w:pPr>
+        <w:pStyle w:val="ListParagraph"/>
+        <w:ind w:left="0"/>
+      </w:pPr>
+    </w:p>
+    <w:p>
+      <w:pPr>
+        <w:shd w:val="clear" w:color="auto" w:fill="FFFFFF"/>
+        <w:spacing w:after="0" w:line="240" w:lineRule="auto"/>
+        <w:rPr>
+          <w:rFonts w:ascii="Source Code Pro" w:eastAsia="Times New Roman" w:hAnsi="Source Code Pro" w:cs="Times New Roman"/>
+          <w:color w:val="080808"/>
+          <w:kern w:val="0"/>
+          <w:sz w:val="21"/>
+          <w:szCs w:val="21"/>
+          <w:lang w:eastAsia="en-IN"/>
+          <w14:ligatures w14:val="none"/>
+        </w:rPr>
+      </w:pPr>
+      <w:r>
+        <w:rPr>
+          <w:rFonts w:ascii="Source Code Pro" w:eastAsia="Times New Roman" w:hAnsi="Source Code Pro" w:cs="Times New Roman"/>
+          <w:color w:val="0033B3"/>
+          <w:kern w:val="0"/>
+          <w:sz w:val="21"/>
+          <w:szCs w:val="21"/>
+          <w:lang w:eastAsia="en-IN"/>
+          <w14:ligatures w14:val="none"/>
+        </w:rPr>
+        <w:t xml:space="preserve">public class </w:t>
+      </w:r>
+      <w:r>
+        <w:rPr>
+          <w:rFonts w:ascii="Source Code Pro" w:eastAsia="Times New Roman" w:hAnsi="Source Code Pro" w:cs="Times New Roman"/>
+          <w:color w:val="000000"/>
+          <w:kern w:val="0"/>
+          <w:sz w:val="21"/>
+          <w:szCs w:val="21"/>
+          <w:lang w:eastAsia="en-IN"/>
+          <w14:ligatures w14:val="none"/>
+        </w:rPr>
+        <w:t xml:space="preserve">AbstractFactoryDesignPattern </w:t>
+      </w:r>
+      <w:r>
+        <w:rPr>
+          <w:rFonts w:ascii="Source Code Pro" w:eastAsia="Times New Roman" w:hAnsi="Source Code Pro" w:cs="Times New Roman"/>
+          <w:color w:val="080808"/>
+          <w:kern w:val="0"/>
+          <w:sz w:val="21"/>
+          <w:szCs w:val="21"/>
+          <w:lang w:eastAsia="en-IN"/>
+          <w14:ligatures w14:val="none"/>
+        </w:rPr>
+        <w:t>{</w:t>
+      </w:r>
+      <w:r>
+        <w:rPr>
+          <w:rFonts w:ascii="Source Code Pro" w:eastAsia="Times New Roman" w:hAnsi="Source Code Pro" w:cs="Times New Roman"/>
+          <w:color w:val="080808"/>
+          <w:kern w:val="0"/>
+          <w:sz w:val="21"/>
+          <w:szCs w:val="21"/>
+          <w:lang w:eastAsia="en-IN"/>
+          <w14:ligatures w14:val="none"/>
+        </w:rPr>
+        <w:br/>
+        <w:t xml:space="preserve">    </w:t>
+      </w:r>
+      <w:r>
+        <w:rPr>
+          <w:rFonts w:ascii="Source Code Pro" w:eastAsia="Times New Roman" w:hAnsi="Source Code Pro" w:cs="Times New Roman"/>
+          <w:color w:val="0033B3"/>
+          <w:kern w:val="0"/>
+          <w:sz w:val="21"/>
+          <w:szCs w:val="21"/>
+          <w:lang w:eastAsia="en-IN"/>
+          <w14:ligatures w14:val="none"/>
+        </w:rPr>
+        <w:t xml:space="preserve">public static void </w:t>
+      </w:r>
+      <w:r>
+        <w:rPr>
+          <w:rFonts w:ascii="Source Code Pro" w:eastAsia="Times New Roman" w:hAnsi="Source Code Pro" w:cs="Times New Roman"/>
+          <w:color w:val="00627A"/>
+          <w:kern w:val="0"/>
+          <w:sz w:val="21"/>
+          <w:szCs w:val="21"/>
+          <w:lang w:eastAsia="en-IN"/>
+          <w14:ligatures w14:val="none"/>
+        </w:rPr>
+        <w:t>main</w:t>
+      </w:r>
+      <w:r>
+        <w:rPr>
+          <w:rFonts w:ascii="Source Code Pro" w:eastAsia="Times New Roman" w:hAnsi="Source Code Pro" w:cs="Times New Roman"/>
+          <w:color w:val="080808"/>
+          <w:kern w:val="0"/>
+          <w:sz w:val="21"/>
+          <w:szCs w:val="21"/>
+          <w:lang w:eastAsia="en-IN"/>
+          <w14:ligatures w14:val="none"/>
+        </w:rPr>
+        <w:t>(</w:t>
+      </w:r>
+      <w:r>
+        <w:rPr>
+          <w:rFonts w:ascii="Source Code Pro" w:eastAsia="Times New Roman" w:hAnsi="Source Code Pro" w:cs="Times New Roman"/>
+          <w:color w:val="000000"/>
+          <w:kern w:val="0"/>
+          <w:sz w:val="21"/>
+          <w:szCs w:val="21"/>
+          <w:lang w:eastAsia="en-IN"/>
+          <w14:ligatures w14:val="none"/>
+        </w:rPr>
+        <w:t>String</w:t>
+      </w:r>
+      <w:r>
+        <w:rPr>
+          <w:rFonts w:ascii="Source Code Pro" w:eastAsia="Times New Roman" w:hAnsi="Source Code Pro" w:cs="Times New Roman"/>
+          <w:color w:val="080808"/>
+          <w:kern w:val="0"/>
+          <w:sz w:val="21"/>
+          <w:szCs w:val="21"/>
+          <w:lang w:eastAsia="en-IN"/>
+          <w14:ligatures w14:val="none"/>
+        </w:rPr>
+        <w:t>[] args) {</w:t>
+      </w:r>
+      <w:r>
+        <w:rPr>
+          <w:rFonts w:ascii="Source Code Pro" w:eastAsia="Times New Roman" w:hAnsi="Source Code Pro" w:cs="Times New Roman"/>
+          <w:color w:val="080808"/>
+          <w:kern w:val="0"/>
+          <w:sz w:val="21"/>
+          <w:szCs w:val="21"/>
+          <w:lang w:eastAsia="en-IN"/>
+          <w14:ligatures w14:val="none"/>
+        </w:rPr>
+        <w:br/>
+      </w:r>
+      <w:r>
+        <w:rPr>
+          <w:rFonts w:ascii="Source Code Pro" w:eastAsia="Times New Roman" w:hAnsi="Source Code Pro" w:cs="Times New Roman"/>
+          <w:color w:val="080808"/>
+          <w:kern w:val="0"/>
+          <w:sz w:val="21"/>
+          <w:szCs w:val="21"/>
+          <w:lang w:eastAsia="en-IN"/>
+          <w14:ligatures w14:val="none"/>
+        </w:rPr>
+        <w:br/>
+      </w:r>
+      <w:r>
+        <w:rPr>
+          <w:rFonts w:ascii="Source Code Pro" w:eastAsia="Times New Roman" w:hAnsi="Source Code Pro" w:cs="Times New Roman"/>
+          <w:color w:val="080808"/>
+          <w:kern w:val="0"/>
+          <w:sz w:val="21"/>
+          <w:szCs w:val="21"/>
+          <w:lang w:eastAsia="en-IN"/>
+          <w14:ligatures w14:val="none"/>
+        </w:rPr>
+        <w:br/>
+        <w:t xml:space="preserve">        </w:t>
+      </w:r>
+      <w:r>
+        <w:rPr>
+          <w:rFonts w:ascii="Source Code Pro" w:eastAsia="Times New Roman" w:hAnsi="Source Code Pro" w:cs="Times New Roman"/>
+          <w:color w:val="000000"/>
+          <w:kern w:val="0"/>
+          <w:sz w:val="21"/>
+          <w:szCs w:val="21"/>
+          <w:lang w:eastAsia="en-IN"/>
+          <w14:ligatures w14:val="none"/>
+        </w:rPr>
+        <w:t xml:space="preserve">Vehicle v1 </w:t>
+      </w:r>
+      <w:r>
+        <w:rPr>
+          <w:rFonts w:ascii="Source Code Pro" w:eastAsia="Times New Roman" w:hAnsi="Source Code Pro" w:cs="Times New Roman"/>
+          <w:color w:val="080808"/>
+          <w:kern w:val="0"/>
+          <w:sz w:val="21"/>
+          <w:szCs w:val="21"/>
+          <w:lang w:eastAsia="en-IN"/>
+          <w14:ligatures w14:val="none"/>
+        </w:rPr>
+        <w:t xml:space="preserve">= </w:t>
+      </w:r>
+      <w:r>
+        <w:rPr>
+          <w:rFonts w:ascii="Source Code Pro" w:eastAsia="Times New Roman" w:hAnsi="Source Code Pro" w:cs="Times New Roman"/>
+          <w:color w:val="000000"/>
+          <w:kern w:val="0"/>
+          <w:sz w:val="21"/>
+          <w:szCs w:val="21"/>
+          <w:lang w:eastAsia="en-IN"/>
+          <w14:ligatures w14:val="none"/>
+        </w:rPr>
+        <w:t>VehicleFactoryProducer</w:t>
+      </w:r>
+      <w:r>
+        <w:rPr>
+          <w:rFonts w:ascii="Source Code Pro" w:eastAsia="Times New Roman" w:hAnsi="Source Code Pro" w:cs="Times New Roman"/>
+          <w:color w:val="080808"/>
+          <w:kern w:val="0"/>
+          <w:sz w:val="21"/>
+          <w:szCs w:val="21"/>
+          <w:lang w:eastAsia="en-IN"/>
+          <w14:ligatures w14:val="none"/>
+        </w:rPr>
+        <w:t>.</w:t>
+      </w:r>
+      <w:r>
+        <w:rPr>
+          <w:rFonts w:ascii="Source Code Pro" w:eastAsia="Times New Roman" w:hAnsi="Source Code Pro" w:cs="Times New Roman"/>
+          <w:i/>
+          <w:iCs/>
+          <w:color w:val="080808"/>
+          <w:kern w:val="0"/>
+          <w:sz w:val="21"/>
+          <w:szCs w:val="21"/>
+          <w:lang w:eastAsia="en-IN"/>
+          <w14:ligatures w14:val="none"/>
+        </w:rPr>
+        <w:t>getFactory</w:t>
+      </w:r>
+      <w:r>
+        <w:rPr>
+          <w:rFonts w:ascii="Source Code Pro" w:eastAsia="Times New Roman" w:hAnsi="Source Code Pro" w:cs="Times New Roman"/>
+          <w:color w:val="080808"/>
+          <w:kern w:val="0"/>
+          <w:sz w:val="21"/>
+          <w:szCs w:val="21"/>
+          <w:lang w:eastAsia="en-IN"/>
+          <w14:ligatures w14:val="none"/>
+        </w:rPr>
+        <w:t>(</w:t>
+      </w:r>
+      <w:r>
+        <w:rPr>
+          <w:rFonts w:ascii="Source Code Pro" w:eastAsia="Times New Roman" w:hAnsi="Source Code Pro" w:cs="Times New Roman"/>
+          <w:color w:val="067D17"/>
+          <w:kern w:val="0"/>
+          <w:sz w:val="21"/>
+          <w:szCs w:val="21"/>
+          <w:lang w:eastAsia="en-IN"/>
+          <w14:ligatures w14:val="none"/>
+        </w:rPr>
+        <w:t>"car"</w:t>
+      </w:r>
+      <w:r>
+        <w:rPr>
+          <w:rFonts w:ascii="Source Code Pro" w:eastAsia="Times New Roman" w:hAnsi="Source Code Pro" w:cs="Times New Roman"/>
+          <w:color w:val="080808"/>
+          <w:kern w:val="0"/>
+          <w:sz w:val="21"/>
+          <w:szCs w:val="21"/>
+          <w:lang w:eastAsia="en-IN"/>
+          <w14:ligatures w14:val="none"/>
+        </w:rPr>
+        <w:t>).getVehicle(</w:t>
+      </w:r>
+      <w:r>
+        <w:rPr>
+          <w:rFonts w:ascii="Source Code Pro" w:eastAsia="Times New Roman" w:hAnsi="Source Code Pro" w:cs="Times New Roman"/>
+          <w:color w:val="067D17"/>
+          <w:kern w:val="0"/>
+          <w:sz w:val="21"/>
+          <w:szCs w:val="21"/>
+          <w:lang w:eastAsia="en-IN"/>
+          <w14:ligatures w14:val="none"/>
+        </w:rPr>
+        <w:t xml:space="preserve">"Micro Car" </w:t>
+      </w:r>
+      <w:r>
+        <w:rPr>
+          <w:rFonts w:ascii="Source Code Pro" w:eastAsia="Times New Roman" w:hAnsi="Source Code Pro" w:cs="Times New Roman"/>
+          <w:color w:val="080808"/>
+          <w:kern w:val="0"/>
+          <w:sz w:val="21"/>
+          <w:szCs w:val="21"/>
+          <w:lang w:eastAsia="en-IN"/>
+          <w14:ligatures w14:val="none"/>
+        </w:rPr>
+        <w:t>);</w:t>
+      </w:r>
+      <w:r>
+        <w:rPr>
+          <w:rFonts w:ascii="Source Code Pro" w:eastAsia="Times New Roman" w:hAnsi="Source Code Pro" w:cs="Times New Roman"/>
+          <w:color w:val="080808"/>
+          <w:kern w:val="0"/>
+          <w:sz w:val="21"/>
+          <w:szCs w:val="21"/>
+          <w:lang w:eastAsia="en-IN"/>
+          <w14:ligatures w14:val="none"/>
+        </w:rPr>
+        <w:br/>
+        <w:t xml:space="preserve">        </w:t>
+      </w:r>
+      <w:r>
+        <w:rPr>
+          <w:rFonts w:ascii="Source Code Pro" w:eastAsia="Times New Roman" w:hAnsi="Source Code Pro" w:cs="Times New Roman"/>
+          <w:color w:val="000000"/>
+          <w:kern w:val="0"/>
+          <w:sz w:val="21"/>
+          <w:szCs w:val="21"/>
+          <w:lang w:eastAsia="en-IN"/>
+          <w14:ligatures w14:val="none"/>
+        </w:rPr>
+        <w:t xml:space="preserve">Vehicle v2 </w:t>
+      </w:r>
+      <w:r>
+        <w:rPr>
+          <w:rFonts w:ascii="Source Code Pro" w:eastAsia="Times New Roman" w:hAnsi="Source Code Pro" w:cs="Times New Roman"/>
+          <w:color w:val="080808"/>
+          <w:kern w:val="0"/>
+          <w:sz w:val="21"/>
+          <w:szCs w:val="21"/>
+          <w:lang w:eastAsia="en-IN"/>
+          <w14:ligatures w14:val="none"/>
+        </w:rPr>
+        <w:t xml:space="preserve">= </w:t>
+      </w:r>
+      <w:r>
+        <w:rPr>
+          <w:rFonts w:ascii="Source Code Pro" w:eastAsia="Times New Roman" w:hAnsi="Source Code Pro" w:cs="Times New Roman"/>
+          <w:color w:val="000000"/>
+          <w:kern w:val="0"/>
+          <w:sz w:val="21"/>
+          <w:szCs w:val="21"/>
+          <w:lang w:eastAsia="en-IN"/>
+          <w14:ligatures w14:val="none"/>
+        </w:rPr>
+        <w:t>VehicleFactoryProducer</w:t>
+      </w:r>
+      <w:r>
+        <w:rPr>
+          <w:rFonts w:ascii="Source Code Pro" w:eastAsia="Times New Roman" w:hAnsi="Source Code Pro" w:cs="Times New Roman"/>
+          <w:color w:val="080808"/>
+          <w:kern w:val="0"/>
+          <w:sz w:val="21"/>
+          <w:szCs w:val="21"/>
+          <w:lang w:eastAsia="en-IN"/>
+          <w14:ligatures w14:val="none"/>
+        </w:rPr>
+        <w:t>.</w:t>
+      </w:r>
+      <w:r>
+        <w:rPr>
+          <w:rFonts w:ascii="Source Code Pro" w:eastAsia="Times New Roman" w:hAnsi="Source Code Pro" w:cs="Times New Roman"/>
+          <w:i/>
+          <w:iCs/>
+          <w:color w:val="080808"/>
+          <w:kern w:val="0"/>
+          <w:sz w:val="21"/>
+          <w:szCs w:val="21"/>
+          <w:lang w:eastAsia="en-IN"/>
+          <w14:ligatures w14:val="none"/>
+        </w:rPr>
+        <w:t>getFactory</w:t>
+      </w:r>
+      <w:r>
+        <w:rPr>
+          <w:rFonts w:ascii="Source Code Pro" w:eastAsia="Times New Roman" w:hAnsi="Source Code Pro" w:cs="Times New Roman"/>
+          <w:color w:val="080808"/>
+          <w:kern w:val="0"/>
+          <w:sz w:val="21"/>
+          <w:szCs w:val="21"/>
+          <w:lang w:eastAsia="en-IN"/>
+          <w14:ligatures w14:val="none"/>
+        </w:rPr>
+        <w:t>(</w:t>
+      </w:r>
+      <w:r>
+        <w:rPr>
+          <w:rFonts w:ascii="Source Code Pro" w:eastAsia="Times New Roman" w:hAnsi="Source Code Pro" w:cs="Times New Roman"/>
+          <w:color w:val="067D17"/>
+          <w:kern w:val="0"/>
+          <w:sz w:val="21"/>
+          <w:szCs w:val="21"/>
+          <w:lang w:eastAsia="en-IN"/>
+          <w14:ligatures w14:val="none"/>
+        </w:rPr>
+        <w:t>"bike"</w:t>
+      </w:r>
+      <w:r>
+        <w:rPr>
+          <w:rFonts w:ascii="Source Code Pro" w:eastAsia="Times New Roman" w:hAnsi="Source Code Pro" w:cs="Times New Roman"/>
+          <w:color w:val="080808"/>
+          <w:kern w:val="0"/>
+          <w:sz w:val="21"/>
+          <w:szCs w:val="21"/>
+          <w:lang w:eastAsia="en-IN"/>
+          <w14:ligatures w14:val="none"/>
+        </w:rPr>
+        <w:t>).getVehicle(</w:t>
+      </w:r>
+      <w:r>
+        <w:rPr>
+          <w:rFonts w:ascii="Source Code Pro" w:eastAsia="Times New Roman" w:hAnsi="Source Code Pro" w:cs="Times New Roman"/>
+          <w:color w:val="067D17"/>
+          <w:kern w:val="0"/>
+          <w:sz w:val="21"/>
+          <w:szCs w:val="21"/>
+          <w:lang w:eastAsia="en-IN"/>
+          <w14:ligatures w14:val="none"/>
+        </w:rPr>
+        <w:t xml:space="preserve">"Sports Bike" </w:t>
+      </w:r>
+      <w:r>
+        <w:rPr>
+          <w:rFonts w:ascii="Source Code Pro" w:eastAsia="Times New Roman" w:hAnsi="Source Code Pro" w:cs="Times New Roman"/>
+          <w:color w:val="080808"/>
+          <w:kern w:val="0"/>
+          <w:sz w:val="21"/>
+          <w:szCs w:val="21"/>
+          <w:lang w:eastAsia="en-IN"/>
+          <w14:ligatures w14:val="none"/>
+        </w:rPr>
+        <w:t>);</w:t>
+      </w:r>
+      <w:r>
+        <w:rPr>
+          <w:rFonts w:ascii="Source Code Pro" w:eastAsia="Times New Roman" w:hAnsi="Source Code Pro" w:cs="Times New Roman"/>
+          <w:color w:val="080808"/>
+          <w:kern w:val="0"/>
+          <w:sz w:val="21"/>
+          <w:szCs w:val="21"/>
+          <w:lang w:eastAsia="en-IN"/>
+          <w14:ligatures w14:val="none"/>
+        </w:rPr>
+        <w:br/>
+      </w:r>
+      <w:r>
+        <w:rPr>
+          <w:rFonts w:ascii="Source Code Pro" w:eastAsia="Times New Roman" w:hAnsi="Source Code Pro" w:cs="Times New Roman"/>
+          <w:color w:val="080808"/>
+          <w:kern w:val="0"/>
+          <w:sz w:val="21"/>
+          <w:szCs w:val="21"/>
+          <w:lang w:eastAsia="en-IN"/>
+          <w14:ligatures w14:val="none"/>
+        </w:rPr>
+        <w:br/>
+        <w:t xml:space="preserve">        </w:t>
+      </w:r>
+      <w:r>
+        <w:rPr>
+          <w:rFonts w:ascii="Source Code Pro" w:eastAsia="Times New Roman" w:hAnsi="Source Code Pro" w:cs="Times New Roman"/>
+          <w:color w:val="000000"/>
+          <w:kern w:val="0"/>
+          <w:sz w:val="21"/>
+          <w:szCs w:val="21"/>
+          <w:lang w:eastAsia="en-IN"/>
+          <w14:ligatures w14:val="none"/>
+        </w:rPr>
+        <w:t>v1</w:t>
+      </w:r>
+      <w:r>
+        <w:rPr>
+          <w:rFonts w:ascii="Source Code Pro" w:eastAsia="Times New Roman" w:hAnsi="Source Code Pro" w:cs="Times New Roman"/>
+          <w:color w:val="080808"/>
+          <w:kern w:val="0"/>
+          <w:sz w:val="21"/>
+          <w:szCs w:val="21"/>
+          <w:lang w:eastAsia="en-IN"/>
+          <w14:ligatures w14:val="none"/>
+        </w:rPr>
+        <w:t>.getInfo();</w:t>
+      </w:r>
+      <w:r>
+        <w:rPr>
+          <w:rFonts w:ascii="Source Code Pro" w:eastAsia="Times New Roman" w:hAnsi="Source Code Pro" w:cs="Times New Roman"/>
+          <w:color w:val="080808"/>
+          <w:kern w:val="0"/>
+          <w:sz w:val="21"/>
+          <w:szCs w:val="21"/>
+          <w:lang w:eastAsia="en-IN"/>
+          <w14:ligatures w14:val="none"/>
+        </w:rPr>
+        <w:br/>
+        <w:t xml:space="preserve">        </w:t>
+      </w:r>
+      <w:r>
+        <w:rPr>
+          <w:rFonts w:ascii="Source Code Pro" w:eastAsia="Times New Roman" w:hAnsi="Source Code Pro" w:cs="Times New Roman"/>
+          <w:color w:val="000000"/>
+          <w:kern w:val="0"/>
+          <w:sz w:val="21"/>
+          <w:szCs w:val="21"/>
+          <w:lang w:eastAsia="en-IN"/>
+          <w14:ligatures w14:val="none"/>
+        </w:rPr>
+        <w:t>v2</w:t>
+      </w:r>
+      <w:r>
+        <w:rPr>
+          <w:rFonts w:ascii="Source Code Pro" w:eastAsia="Times New Roman" w:hAnsi="Source Code Pro" w:cs="Times New Roman"/>
+          <w:color w:val="080808"/>
+          <w:kern w:val="0"/>
+          <w:sz w:val="21"/>
+          <w:szCs w:val="21"/>
+          <w:lang w:eastAsia="en-IN"/>
+          <w14:ligatures w14:val="none"/>
+        </w:rPr>
+        <w:t>.getInfo();</w:t>
+      </w:r>
+      <w:r>
+        <w:rPr>
+          <w:rFonts w:ascii="Source Code Pro" w:eastAsia="Times New Roman" w:hAnsi="Source Code Pro" w:cs="Times New Roman"/>
+          <w:color w:val="080808"/>
+          <w:kern w:val="0"/>
+          <w:sz w:val="21"/>
+          <w:szCs w:val="21"/>
+          <w:lang w:eastAsia="en-IN"/>
+          <w14:ligatures w14:val="none"/>
+        </w:rPr>
+        <w:br/>
+      </w:r>
+      <w:r>
+        <w:rPr>
+          <w:rFonts w:ascii="Source Code Pro" w:eastAsia="Times New Roman" w:hAnsi="Source Code Pro" w:cs="Times New Roman"/>
+          <w:color w:val="080808"/>
+          <w:kern w:val="0"/>
+          <w:sz w:val="21"/>
+          <w:szCs w:val="21"/>
+          <w:lang w:eastAsia="en-IN"/>
+          <w14:ligatures w14:val="none"/>
+        </w:rPr>
+        <w:br/>
+        <w:t xml:space="preserve">    }</w:t>
+      </w:r>
+      <w:r>
+        <w:rPr>
+          <w:rFonts w:ascii="Source Code Pro" w:eastAsia="Times New Roman" w:hAnsi="Source Code Pro" w:cs="Times New Roman"/>
+          <w:color w:val="080808"/>
+          <w:kern w:val="0"/>
+          <w:sz w:val="21"/>
+          <w:szCs w:val="21"/>
+          <w:lang w:eastAsia="en-IN"/>
+          <w14:ligatures w14:val="none"/>
+        </w:rPr>
+        <w:br/>
+        <w:t>}</w:t>
+      </w:r>
+    </w:p>
+    <w:p/>
+    <w:p>
+      <w:r>
+        <w:t>Output :</w:t>
+      </w:r>
+    </w:p>
+    <w:p>
+      <w:r>
+        <w:t xml:space="preserve">I am a Micro Car! </w:t>
+      </w:r>
+    </w:p>
+    <w:p>
+      <w:r>
+        <w:t xml:space="preserve">I am a Sports Bike! </w:t>
+      </w:r>
+    </w:p>
+    <w:p/>
+    <w:p>
+      <w:r>
+        <w:t>Process finished with exit code 0</w:t>
+      </w:r>
     </w:p>
     <w:p/>
     <w:p/>

</xml_diff>